<commit_message>
First draft (comments of Dennell and Problems with Movius Line)
</commit_message>
<xml_diff>
--- a/analysis/paper/paper.docx
+++ b/analysis/paper/paper.docx
@@ -49,13 +49,13 @@
         <w:pStyle w:val="Date"/>
       </w:pPr>
       <w:r>
-        <w:t xml:space="preserve">28</w:t>
+        <w:t xml:space="preserve">04</w:t>
       </w:r>
       <w:r>
         <w:t xml:space="preserve"> </w:t>
       </w:r>
       <w:r>
-        <w:t xml:space="preserve">September,</w:t>
+        <w:t xml:space="preserve">October,</w:t>
       </w:r>
       <w:r>
         <w:t xml:space="preserve"> </w:t>
@@ -108,6 +108,38 @@
       <w:bookmarkEnd w:id="22"/>
       <w:r>
         <w:t xml:space="preserve">Background</w:t>
+      </w:r>
+    </w:p>
+    <w:p>
+      <w:pPr>
+        <w:pStyle w:val="FirstParagraph"/>
+      </w:pPr>
+      <w:r>
+        <w:t xml:space="preserve">The study area is located between the Sagaing fault to the west and the Shan scarp to the east. The Sagaing fault is a major strike-slip right-lateral continental fault that extends over 1200 km, first described by Noetling</w:t>
+      </w:r>
+      <w:r>
+        <w:t xml:space="preserve"> </w:t>
+      </w:r>
+      <w:r>
+        <w:t xml:space="preserve">(1900)</w:t>
+      </w:r>
+      <w:r>
+        <w:t xml:space="preserve">, and later described by others [e.g.</w:t>
+      </w:r>
+      <w:r>
+        <w:t xml:space="preserve"> </w:t>
+      </w:r>
+      <w:r>
+        <w:t xml:space="preserve">Thein, Tint, and Aung (1991)</w:t>
+      </w:r>
+      <w:r>
+        <w:t xml:space="preserve">; maung1987transcurrent]. The Shan scarp is a topographic discontinuity that marks the boundary of the central plains and the Shan plateau to the east, a region with an average elevation of 1000 m and large variations of elevation over short distances (up to 1800 m over a few kilometers) [</w:t>
+      </w:r>
+      <w:r>
+        <w:t xml:space="preserve">Bertrand et al. (2001)</w:t>
+      </w:r>
+      <w:r>
+        <w:t xml:space="preserve">; bertrand2003tectonics].</w:t>
       </w:r>
     </w:p>
     <w:p>
@@ -156,22 +188,140 @@
     </w:p>
     <w:p>
       <w:pPr>
-        <w:pStyle w:val="Compact"/>
-        <w:numPr>
-          <w:numId w:val="1002"/>
-          <w:ilvl w:val="0"/>
-        </w:numPr>
-      </w:pPr>
+        <w:pStyle w:val="Heading2"/>
+      </w:pPr>
+      <w:bookmarkStart w:id="25" w:name="dennell-is-a-major-commentator-recently"/>
+      <w:bookmarkEnd w:id="25"/>
       <w:r>
         <w:t xml:space="preserve">Dennell is a major commentator recently</w:t>
       </w:r>
     </w:p>
     <w:p>
       <w:pPr>
+        <w:pStyle w:val="FirstParagraph"/>
+      </w:pPr>
+      <w:r>
+        <w:t xml:space="preserve">Robin Dennell is one of the more recent critics of the concept of the Movius Line. In his analysis of Movius’ publications, he describes their views as “backwards”, “ancient” and “eurocentric” (Dennell, 2016). The drawing of a line to mark difference in stone tool production between SE and SW/W Asia neglects the variety and complexity of lithic assemblages on either side of the line, leaving East Asia in a minor position in human evolution. According to Dennell, none of the material found by Movius and his colleagues has a stratigraphic context and they failed to identify a sequence of four terraces along the Irrawaddy River from the Middle to Upper Pleistocene. Furthermore, because of the finding context, his finds cannot be connected to other Middle Pleistocene Acheulean assemblages in Southwest Asia (Dennell, 2016).</w:t>
+      </w:r>
+      <w:r>
+        <w:t xml:space="preserve"> </w:t>
+      </w:r>
+      <w:r>
+        <w:t xml:space="preserve">In contrast to Robin Dennell’s views, Norton et al. (2006) reworked the concept of the Movius Line by incorporating existing issues with the “traditional” Movius Line. The three main characteristics of the “Movius Line sensu lato” are the lower frequency of handaxe bearing sites in East Asia compared to Africa and India; the much lower percentage of bifacially made tools in East Asian assemblages and the morphological similarities to Acheulean artefacts (Norton et al., 2006; Norton &amp; Bae, 2008).</w:t>
+      </w:r>
+      <w:r>
+        <w:t xml:space="preserve"> </w:t>
+      </w:r>
+      <w:r>
+        <w:t xml:space="preserve">Instead of assigning stone tools to certain technologies made by different groups of early humans, and making implications about their abilities to produce stone tools, acknowledging the spatial and temporal diversity of lithic records in Eurasia is necessary (Dennell, 2016). Reasons for the lack of Acheulean technology are investigated in modern quaternary science (Brumm &amp; Moore, 2012; Dennell, 2016; Norton &amp; Bae, 2008; Norton, Bae, Harris, &amp; Lee, 2006; Petraglia &amp; Shipton, 2008; Schick, 1994), including constraints on raw material, demographic and social transmission, environmental changes and dispersal routes.</w:t>
+      </w:r>
+      <w:r>
+        <w:t xml:space="preserve"> </w:t>
+      </w:r>
+      <w:r>
+        <w:t xml:space="preserve">The use of stone tools may have been influenced by certain situations, tasks or individuals. Consequently, different members of a group or different groups could have used bifaces rarely, never or only at specific events or times. Thus, the absence of bifaces or an item in general does not mean that the hominin living in this area at this time was not able to produce such a tool (Dennell, 2016).</w:t>
+      </w:r>
+    </w:p>
+    <w:p>
+      <w:pPr>
+        <w:pStyle w:val="BodyText"/>
+      </w:pPr>
+      <w:r>
+        <w:t xml:space="preserve">Raw Material</w:t>
+      </w:r>
+    </w:p>
+    <w:p>
+      <w:pPr>
+        <w:pStyle w:val="BodyText"/>
+      </w:pPr>
+      <w:r>
+        <w:t xml:space="preserve">Movius (1944) stated that the raw material used east of the Movius Line was often of low quality quartz and quartzite that would prevent the production of the same kind of bifaces (Dennell, 2016; Lycett &amp; Bae, 2010). However, handaxes from Zhoukoudian Locality 1, Chongokni and Kumpari (China) are bifacially worked and are made of quartz and quartzite river cobbles from this area (Lycett &amp; Bae, 2010).</w:t>
+      </w:r>
+    </w:p>
+    <w:p>
+      <w:pPr>
+        <w:pStyle w:val="BodyText"/>
+      </w:pPr>
+      <w:r>
+        <w:t xml:space="preserve">Environmental Changes</w:t>
+      </w:r>
+    </w:p>
+    <w:p>
+      <w:pPr>
+        <w:pStyle w:val="BodyText"/>
+      </w:pPr>
+      <w:r>
+        <w:t xml:space="preserve">Whilst colonizing East Asia, early modern humans encountered barriers such as mountain ranges, river deltas, oceans and deserts that provide a range of resources (e.g. water, food, shelter) (Lycett &amp; Bae, 2010). However, the environment during the Middle Pleistocene was challenging in terms of changing climatic conditions and accompanying biogeographic transitions (Bar-Yosef &amp; Belfer-Cohen, 2001; Field &amp; Lahr, 2006; Lycett &amp; Bae, 2010; Schick, 1994).</w:t>
+      </w:r>
+    </w:p>
+    <w:p>
+      <w:pPr>
+        <w:pStyle w:val="BodyText"/>
+      </w:pPr>
+      <w:r>
+        <w:t xml:space="preserve">There may have been no need for intensive stone tool production, or a different material was used at some point. This theory is known as the “bamboo hypothesis” (Field &amp; Lahr, 2006; Lycett &amp; Bae, 2010; Schick, 1994) and states that early modern humans used bamboo instead of stones to make tools (Schick, 1994) leaving behind no archaeological record (Lycett &amp; Bae, 2010). However, even though bamboo cutting marks on bones can be distinguished from other cutting marks, there have been no findings of such so far (Lycett &amp; Bae, 2010).</w:t>
+      </w:r>
+    </w:p>
+    <w:p>
+      <w:pPr>
+        <w:pStyle w:val="BodyText"/>
+      </w:pPr>
+      <w:r>
+        <w:t xml:space="preserve">Dispersal routes</w:t>
+      </w:r>
+    </w:p>
+    <w:p>
+      <w:pPr>
+        <w:pStyle w:val="BodyText"/>
+      </w:pPr>
+      <w:r>
+        <w:t xml:space="preserve">The dispersal route of early modern humans from Africa to Asia and Australia is still debated among quaternary scientists. Based on GIS analyses, Field &amp; Lahr (2006) and Field et al. (2007) identified possible routes from Africa leading eastwards along the coasts to Asia and eventually via the Sunda Shelf to Australia. This “Southern Dispersal Route” is dated to around 75-60ka (Field &amp; Lahr, 2006; Field, Petraglia, &amp; Lahr, 2006; Clarkson et al., 2011; Macaulay et al., 2005). This route matches with some Middle Pleistocene archaeological sites in Africa, India (e.g. Borra, the Kokan Complex and the Hiran Valley) and SE Asia adjacent to coastal regions. Of particular importance are the deposits at the Hiran Valley since they have been dated to 56-69ka, matching the proposed time for the Southern Dispersal. A dispersal along the coasts and rivers seems reasonable because they provide sufficient resources. However, these first temporary settlements would not necessarily leave behind an archaeological record due to the rising sea level and the subsequent flooding of the Sunda shelf because of environmental changes QUELLE.</w:t>
+      </w:r>
+    </w:p>
+    <w:p>
+      <w:pPr>
+        <w:pStyle w:val="BodyText"/>
+      </w:pPr>
+      <w:r>
+        <w:t xml:space="preserve">Demographic and social transmission</w:t>
+      </w:r>
+    </w:p>
+    <w:p>
+      <w:pPr>
+        <w:pStyle w:val="BodyText"/>
+      </w:pPr>
+      <w:r>
+        <w:t xml:space="preserve">Recently, the model of demographic and social transmission has been proposed as a possible explanation for the diverse development of technologies in E/SE Asia and W/SW Asia. The concept is based on the assumption that a certain effective population size is essential for developing traditions and technologies to be passed on to further generations (Lycett &amp; Bae, 2010; Lycett &amp; Norton, 2010; Lycett, 2007). Given the colonization of the whole of East Asia and the distance to Africa decreasing the population size, the population density may have been too low to maintain or establish more elaborate tool making techniques (Lycett &amp; Norton, 2010; Lycett, 2007).</w:t>
+      </w:r>
+      <w:r>
+        <w:t xml:space="preserve"> </w:t>
+      </w:r>
+      <w:r>
+        <w:t xml:space="preserve">[Figure demographic and social transmission?]</w:t>
+      </w:r>
+    </w:p>
+    <w:p>
+      <w:pPr>
+        <w:pStyle w:val="BodyText"/>
+      </w:pPr>
+      <w:r>
+        <w:t xml:space="preserve">Definition of “Acheulean”</w:t>
+      </w:r>
+    </w:p>
+    <w:p>
+      <w:pPr>
+        <w:pStyle w:val="BodyText"/>
+      </w:pPr>
+      <w:r>
+        <w:t xml:space="preserve">Acheulean bifacial tools are the earliest known artefacts from Africa dating to 1.76 Ma respectively to 1.7- 1.6 Ma (Brumm &amp; Moore, 2012; Lycett &amp; Bae, 2010; Norton et al., 2006). In contrary to Mode I technology, these stone tools show a degree of standardization (Norton et al., 2006) and were the main tools used by hominins during the Pleistocene (Petraglia &amp; Shipton, 2008). The tools include handaxes, cleavers, picks, knives, lanceolates and unifaces (Brumm &amp; Moore, 2012). Used until 100 ka ago, Acheulean tools are commonly interpreted as butchery tools, although other functions are possible as well (Brumm &amp; Moore, 2012). The definition of the Acheulean is not always straightforward, i.e. the assignment of finds can be influenced by the finding location east or west of the Movius Line QUELLE. Also, bifaces are not suitable as a time marker for specific cultures as they have been produced in different parts of the world over several 100 ka (Dennell, 2016).</w:t>
+      </w:r>
+    </w:p>
+    <w:p>
+      <w:pPr>
         <w:pStyle w:val="Heading2"/>
       </w:pPr>
-      <w:bookmarkStart w:id="25" w:name="survey-data"/>
-      <w:bookmarkEnd w:id="25"/>
+      <w:bookmarkStart w:id="26" w:name="survey-data"/>
+      <w:bookmarkEnd w:id="26"/>
       <w:r>
         <w:t xml:space="preserve">Survey data</w:t>
       </w:r>
@@ -228,8 +378,8 @@
       <w:pPr>
         <w:pStyle w:val="Heading2"/>
       </w:pPr>
-      <w:bookmarkStart w:id="26" w:name="formation-of-the-terraces-and-archaeological-contexts"/>
-      <w:bookmarkEnd w:id="26"/>
+      <w:bookmarkStart w:id="27" w:name="formation-of-the-terraces-and-archaeological-contexts"/>
+      <w:bookmarkEnd w:id="27"/>
       <w:r>
         <w:t xml:space="preserve">Formation of the terraces and archaeological contexts</w:t>
       </w:r>
@@ -262,8 +412,8 @@
       <w:pPr>
         <w:pStyle w:val="Heading2"/>
       </w:pPr>
-      <w:bookmarkStart w:id="27" w:name="conclusion"/>
-      <w:bookmarkEnd w:id="27"/>
+      <w:bookmarkStart w:id="28" w:name="conclusion"/>
+      <w:bookmarkEnd w:id="28"/>
       <w:r>
         <w:t xml:space="preserve">Conclusion</w:t>
       </w:r>
@@ -278,7 +428,7 @@
       <w:r>
         <w:t xml:space="preserve"> </w:t>
       </w:r>
-      <w:hyperlink r:id="rId28">
+      <w:hyperlink r:id="rId29">
         <w:r>
           <w:rPr>
             <w:rStyle w:val="Hyperlink"/>
@@ -1361,8 +1511,8 @@
       <w:pPr>
         <w:pStyle w:val="Heading2"/>
       </w:pPr>
-      <w:bookmarkStart w:id="29" w:name="including-plots"/>
-      <w:bookmarkEnd w:id="29"/>
+      <w:bookmarkStart w:id="30" w:name="including-plots"/>
+      <w:bookmarkEnd w:id="30"/>
       <w:r>
         <w:t xml:space="preserve">Including Plots</w:t>
       </w:r>
@@ -1382,9 +1532,9 @@
       <w:r>
         <w:drawing>
           <wp:inline>
-            <wp:extent cx="4584700" cy="3657600"/>
+            <wp:extent cx="4587290" cy="3669832"/>
             <wp:effectExtent b="0" l="0" r="0" t="0"/>
-            <wp:docPr descr="" id="1" name="Picture"/>
+            <wp:docPr descr="Figure 1: Plot of car data" id="1" name="Picture"/>
             <a:graphic>
               <a:graphicData uri="http://schemas.openxmlformats.org/drawingml/2006/picture">
                 <pic:pic>
@@ -1395,7 +1545,7 @@
                     </pic:cNvPicPr>
                   </pic:nvPicPr>
                   <pic:blipFill>
-                    <a:blip r:embed="rId30"/>
+                    <a:blip r:embed="rId31"/>
                     <a:stretch>
                       <a:fillRect/>
                     </a:stretch>
@@ -1403,7 +1553,7 @@
                   <pic:spPr bwMode="auto">
                     <a:xfrm>
                       <a:off x="0" y="0"/>
-                      <a:ext cx="4584700" cy="3657600"/>
+                      <a:ext cx="4587290" cy="3669832"/>
                     </a:xfrm>
                     <a:prstGeom prst="rect">
                       <a:avLst/>
@@ -1477,8 +1627,8 @@
       <w:pPr>
         <w:pStyle w:val="Heading2"/>
       </w:pPr>
-      <w:bookmarkStart w:id="31" w:name="citations-and-references"/>
-      <w:bookmarkEnd w:id="31"/>
+      <w:bookmarkStart w:id="32" w:name="citations-and-references"/>
+      <w:bookmarkEnd w:id="32"/>
       <w:r>
         <w:t xml:space="preserve">Citations and References</w:t>
       </w:r>
@@ -1579,7 +1729,7 @@
       <w:r>
         <w:t xml:space="preserve"> </w:t>
       </w:r>
-      <w:hyperlink r:id="rId32">
+      <w:hyperlink r:id="rId33">
         <w:r>
           <w:rPr>
             <w:rStyle w:val="Hyperlink"/>
@@ -1592,8 +1742,8 @@
       <w:pPr>
         <w:pStyle w:val="Heading2"/>
       </w:pPr>
-      <w:bookmarkStart w:id="33" w:name="colophon"/>
-      <w:bookmarkEnd w:id="33"/>
+      <w:bookmarkStart w:id="34" w:name="colophon"/>
+      <w:bookmarkEnd w:id="34"/>
       <w:r>
         <w:t xml:space="preserve">Colophon</w:t>
       </w:r>
@@ -1603,7 +1753,7 @@
         <w:pStyle w:val="FirstParagraph"/>
       </w:pPr>
       <w:r>
-        <w:t xml:space="preserve">This report was generated on 2016-09-28 03:14:35 using the following computational environment and dependencies:</w:t>
+        <w:t xml:space="preserve">This report was generated on 2016-10-04 09:10:50 using the following computational environment and dependencies:</w:t>
       </w:r>
     </w:p>
     <w:p>
@@ -3974,20 +4124,78 @@
     </w:p>
     <w:p>
       <w:pPr>
-        <w:pStyle w:val="FirstParagraph"/>
-      </w:pPr>
-      <w:r>
-        <w:t xml:space="preserve">The current git commit of this file is 68bc5bb5baa07e74c58b1de6df011ea2d12383a7, which is on the master branch and was made by benmarwick on 2016-09-27 23:16:50. The current commit message is "add outline".</w:t>
-      </w:r>
-    </w:p>
-    <w:p>
-      <w:pPr>
         <w:pStyle w:val="Heading2"/>
       </w:pPr>
-      <w:bookmarkStart w:id="34" w:name="references"/>
-      <w:bookmarkEnd w:id="34"/>
+      <w:bookmarkStart w:id="35" w:name="references"/>
+      <w:bookmarkEnd w:id="35"/>
       <w:r>
         <w:t xml:space="preserve">References</w:t>
+      </w:r>
+    </w:p>
+    <w:p>
+      <w:pPr>
+        <w:pStyle w:val="Bibliography"/>
+      </w:pPr>
+      <w:r>
+        <w:t xml:space="preserve">Bertrand, Guillaume, Claude Rangin, Henri Maluski, Hervé Bellon, and GIAC Scientific Party. 2001. “Diachronous Cooling Along the Mogok Metamorphic Belt (Shan Scarp, Myanmar): The Trace of the Northward Migration of the Indian Syntaxis.”</w:t>
+      </w:r>
+      <w:r>
+        <w:t xml:space="preserve"> </w:t>
+      </w:r>
+      <w:r>
+        <w:rPr>
+          <w:i/>
+        </w:rPr>
+        <w:t xml:space="preserve">Journal of Asian Earth Sciences</w:t>
+      </w:r>
+      <w:r>
+        <w:t xml:space="preserve"> </w:t>
+      </w:r>
+      <w:r>
+        <w:t xml:space="preserve">19 (5). Elsevier: 649–59.</w:t>
+      </w:r>
+    </w:p>
+    <w:p>
+      <w:pPr>
+        <w:pStyle w:val="Bibliography"/>
+      </w:pPr>
+      <w:r>
+        <w:t xml:space="preserve">Noetling, Fritz. 1900.</w:t>
+      </w:r>
+      <w:r>
+        <w:t xml:space="preserve"> </w:t>
+      </w:r>
+      <w:r>
+        <w:rPr>
+          <w:i/>
+        </w:rPr>
+        <w:t xml:space="preserve">The Miocene of Burma</w:t>
+      </w:r>
+      <w:r>
+        <w:t xml:space="preserve">. 2. J. Müller.</w:t>
+      </w:r>
+    </w:p>
+    <w:p>
+      <w:pPr>
+        <w:pStyle w:val="Bibliography"/>
+      </w:pPr>
+      <w:r>
+        <w:t xml:space="preserve">Thein, Myint, Kyaw Tint, and Aye Ko Aung. 1991. “On the Lateral Displacement of the Sagaing Fault.”</w:t>
+      </w:r>
+      <w:r>
+        <w:t xml:space="preserve"> </w:t>
+      </w:r>
+      <w:r>
+        <w:rPr>
+          <w:i/>
+        </w:rPr>
+        <w:t xml:space="preserve">Georeports</w:t>
+      </w:r>
+      <w:r>
+        <w:t xml:space="preserve"> </w:t>
+      </w:r>
+      <w:r>
+        <w:t xml:space="preserve">1 (1): 23–34.</w:t>
       </w:r>
     </w:p>
     <w:sectPr/>
@@ -4098,7 +4306,7 @@
     </w:lvl>
   </w:abstractNum>
   <w:abstractNum w:abstractNumId="990">
-    <w:nsid w:val="a38acaea"/>
+    <w:nsid w:val="a9ae415c"/>
     <w:multiLevelType w:val="multilevel"/>
     <w:lvl w:ilvl="0">
       <w:numFmt w:val="bullet"/>
@@ -4179,7 +4387,7 @@
     </w:lvl>
   </w:abstractNum>
   <w:abstractNum w:abstractNumId="991">
-    <w:nsid w:val="6ce745ac"/>
+    <w:nsid w:val="38a3e400"/>
     <w:multiLevelType w:val="multilevel"/>
     <w:lvl w:ilvl="0">
       <w:numFmt w:val="bullet"/>
@@ -4680,7 +4888,6 @@
     <w:link w:val="VerbatimChar"/>
     <w:pPr>
       <w:wordWrap w:val="off"/>
-      <w:noProof/>
       <w:shd w:val="clear" w:fill="f8f8f8"/>
     </w:pPr>
   </w:style>

</xml_diff>

<commit_message>
new paragraph and sub-headings
</commit_message>
<xml_diff>
--- a/analysis/paper/paper.docx
+++ b/analysis/paper/paper.docx
@@ -49,7 +49,7 @@
         <w:pStyle w:val="Date"/>
       </w:pPr>
       <w:r>
-        <w:t xml:space="preserve">07</w:t>
+        <w:t xml:space="preserve">10</w:t>
       </w:r>
       <w:r>
         <w:t xml:space="preserve"> </w:t>
@@ -375,10 +375,20 @@
     </w:p>
     <w:p>
       <w:pPr>
+        <w:pStyle w:val="Heading3"/>
+      </w:pPr>
+      <w:bookmarkStart w:id="25" w:name="first-archaeological-exploration-and-the-movius-line"/>
+      <w:bookmarkEnd w:id="25"/>
+      <w:r>
+        <w:t xml:space="preserve">First archaeological exploration and the Movius Line</w:t>
+      </w:r>
+    </w:p>
+    <w:p>
+      <w:pPr>
         <w:pStyle w:val="FirstParagraph"/>
       </w:pPr>
       <w:r>
-        <w:t xml:space="preserve">Since the 19th century, the focus of archaeological interest lay on the central part of the Irrawaddy River in central Myanmar. The first artefacts were discovered by Morris in 1930 in Upper Myanmar and later assigned to the “new” Anyathian culture from the Lower Palaeolithic in Southeast Asia. The Anyathian artefacts are mainly not found in situ but in the secondary deposits of the Pleistocene terrace gravels of the Irrawaddy River. The occurrence of only few handaxes is one main characteristic of the Anyanthian culture. The occupation of the Irrawaddy River terraces during the Pleistocene seems to be limited to the east bank of the River and the central part of Myanmar because the finds concentrate in the region around Chauk, Nyaung-U and Yenanyaung</w:t>
+        <w:t xml:space="preserve">Since the 19th century, archaeological interest was focussed on the central part of the Irrawaddy River in central Myanmar. The first artefacts were discovered by Morris in 1930 in Upper Myanmar and later assigned to the “new” Anyathian culture from the Lower Palaeolithic in Southeast Asia. The Anyathian artefacts are mainly in the secondary deposits of the Pleistocene terrace gravels of the Irrawaddy River. The occurrence of only few handaxes is a main characteristic of Anyanthian assemblages. The occupation of the Irrawaddy River terraces during the Pleistocene seems to be limited to the east bank of the River and the central part of Myanmar because the finds concentrate in the region around Chauk, Nyaung-U and Yenanyaung</w:t>
       </w:r>
       <w:r>
         <w:t xml:space="preserve"> </w:t>
@@ -395,7 +405,7 @@
         <w:pStyle w:val="BodyText"/>
       </w:pPr>
       <w:r>
-        <w:t xml:space="preserve">The three phases of the Early Anyathian are all dominated by a high degree of uniformity of the stone tools, probably due to raw material constraints (fossil wood and silicified tuff). Fossil wood is difficult to flake because it easily flakes parallel to the natural fibres of the wood. Most of the artefacts made from fossil wood are worked on only one plane; multiple flake scars are rare. Silicified tuff is more suitable for stone tool production due to its fine-grained homogenous texture and conchodial fractures, although it can be very porous. In total, 483 implements were found (261 from fossil wood, 220 from silicified tuff and 2 from quartzite). Implements made from fossil wood display a limited range of tools, including mostly handaxes, as well as choppers and chopping tools. Generally, stone tools made of silicified tuff are more massive than tools made from fossil wood. Choppers are dominant, whereas there are few handaxes</w:t>
+        <w:t xml:space="preserve">Due to raw material constraints (fossil wood and silicified tuff), the three phases of the Early Anyathian are dominated by a high degree of uniformity of the stone tools. Fossil wood is difficult to flake because it easily flakes parallel to the natural fibres of the wood. Most of the artefacts made from fossil wood are worked on only one plane; multiple flake scars are rare. Silicified tuff is more suitable for stone tool production due to its fine-grained homogenous texture and conchodial fractures, although it can be very porous. In total, 483 implements were found (261 from fossil wood, 220 from silicified tuff and 2 from quartzite). Implements made from fossil wood include mostly handaxes, as well as choppers and chopping tools. Generally, stone tools made of silicified tuff are more massive compared to fossil wood. Choppers are dominant, whereas there are few handaxes</w:t>
       </w:r>
       <w:r>
         <w:t xml:space="preserve"> </w:t>
@@ -412,7 +422,7 @@
         <w:pStyle w:val="BodyText"/>
       </w:pPr>
       <w:r>
-        <w:t xml:space="preserve">In addition, 23 early Anyathian artefacts were found in situ in the lateritic gravel and gravel deposits of terrace 1 near Chauk on the Hill of Chinaungma. Movius (1943) assigned these implements to the first phase of the Early Anyathian and the beginning of the Middle Pleistocene as the oldest human artefacts found in the Irrawaddy Valley. Implements of phase 2 of the Early Anyathian show either a ferruginous crust, or are heavily rolled. The former implies an occupation of this area during the forming of the crust in a long interpluvial period. The latter suggests that these implements were derived from older deposits. Most of the Artefacts from the third phase of the Early Anyathian are very heavily rolled and are associated with the early Upper Pleistocene when the gravels were deposited</w:t>
+        <w:t xml:space="preserve">In addition, 23 Early Anyathian artefacts were found in situ in the lateritic gravel and gravel deposits of terrace 1 near Chauk on the Hill of Chinaungma. Movius (1943) assigned these implements to the first phase of the Early Anyathian and the beginning of the Middle Pleistocene as the oldest human artefacts found in the Irrawaddy Valley. Implements of phase 2 of the Early Anyathian show either a ferruginous crust, or are heavily rolled. The former implies an occupation of this area during the forming of the crust in a long interpluvial period. The latter suggests that these implements were derived from older deposits. Most of the Artefacts from the third phase of the Early Anyathian are very heavily rolled and are associated with the early Upper Pleistocene when the gravels were deposited</w:t>
       </w:r>
       <w:r>
         <w:t xml:space="preserve"> </w:t>
@@ -429,7 +439,43 @@
         <w:pStyle w:val="BodyText"/>
       </w:pPr>
       <w:r>
-        <w:t xml:space="preserve">Norton et al.</w:t>
+        <w:t xml:space="preserve">Compared to the more complex technologies found in Africa, Europe, the Levant and western/southern Asia and the simpler chopper/chopping tool technology of Southeast/East Asia, Movius proposed the concept of the Movius Line separating the Lower Palaeolithic into two cultures - the crude or non- stone tool-making cultures in E and SE Asia (e.g. Imjin/Hantan River Basin, Korea and Luonan Basin and Longyadong Cave, China) and northern China (e.g. Zhoukoudian) and the more sophisticated stone tool-making cultures in the Old World (e.g. Olduvai George Beds, Tanzania and Olorgesailie, Kenya)</w:t>
+      </w:r>
+      <w:r>
+        <w:t xml:space="preserve"> </w:t>
+      </w:r>
+      <w:r>
+        <w:t xml:space="preserve">(</w:t>
+      </w:r>
+      <w:r>
+        <w:rPr>
+          <w:b/>
+        </w:rPr>
+        <w:t xml:space="preserve">???</w:t>
+      </w:r>
+      <w:r>
+        <w:t xml:space="preserve">; Norton et al. 2006)</w:t>
+      </w:r>
+      <w:r>
+        <w:t xml:space="preserve">.</w:t>
+      </w:r>
+    </w:p>
+    <w:p>
+      <w:pPr>
+        <w:pStyle w:val="Heading3"/>
+      </w:pPr>
+      <w:bookmarkStart w:id="26" w:name="the-movius-line-in-modern-quaternary-science"/>
+      <w:bookmarkEnd w:id="26"/>
+      <w:r>
+        <w:t xml:space="preserve">The Movius Line in modern quaternary science</w:t>
+      </w:r>
+    </w:p>
+    <w:p>
+      <w:pPr>
+        <w:pStyle w:val="FirstParagraph"/>
+      </w:pPr>
+      <w:r>
+        <w:t xml:space="preserve">In modern quaternary science, the Movius Line is highly debated. Norton et al.</w:t>
       </w:r>
       <w:r>
         <w:t xml:space="preserve"> </w:t>
@@ -772,8 +818,8 @@
       <w:pPr>
         <w:pStyle w:val="Heading2"/>
       </w:pPr>
-      <w:bookmarkStart w:id="25" w:name="survey-data"/>
-      <w:bookmarkEnd w:id="25"/>
+      <w:bookmarkStart w:id="27" w:name="survey-data"/>
+      <w:bookmarkEnd w:id="27"/>
       <w:r>
         <w:t xml:space="preserve">Survey data</w:t>
       </w:r>
@@ -830,8 +876,8 @@
       <w:pPr>
         <w:pStyle w:val="Heading2"/>
       </w:pPr>
-      <w:bookmarkStart w:id="26" w:name="formation-of-the-terraces-and-archaeological-contexts"/>
-      <w:bookmarkEnd w:id="26"/>
+      <w:bookmarkStart w:id="28" w:name="formation-of-the-terraces-and-archaeological-contexts"/>
+      <w:bookmarkEnd w:id="28"/>
       <w:r>
         <w:t xml:space="preserve">Formation of the terraces and archaeological contexts</w:t>
       </w:r>
@@ -864,8 +910,8 @@
       <w:pPr>
         <w:pStyle w:val="Heading2"/>
       </w:pPr>
-      <w:bookmarkStart w:id="27" w:name="conclusion"/>
-      <w:bookmarkEnd w:id="27"/>
+      <w:bookmarkStart w:id="29" w:name="conclusion"/>
+      <w:bookmarkEnd w:id="29"/>
       <w:r>
         <w:t xml:space="preserve">Conclusion</w:t>
       </w:r>
@@ -880,7 +926,7 @@
       <w:r>
         <w:t xml:space="preserve"> </w:t>
       </w:r>
-      <w:hyperlink r:id="rId28">
+      <w:hyperlink r:id="rId30">
         <w:r>
           <w:rPr>
             <w:rStyle w:val="Hyperlink"/>
@@ -1963,8 +2009,8 @@
       <w:pPr>
         <w:pStyle w:val="Heading2"/>
       </w:pPr>
-      <w:bookmarkStart w:id="29" w:name="including-plots"/>
-      <w:bookmarkEnd w:id="29"/>
+      <w:bookmarkStart w:id="31" w:name="including-plots"/>
+      <w:bookmarkEnd w:id="31"/>
       <w:r>
         <w:t xml:space="preserve">Including Plots</w:t>
       </w:r>
@@ -1997,7 +2043,7 @@
                     </pic:cNvPicPr>
                   </pic:nvPicPr>
                   <pic:blipFill>
-                    <a:blip r:embed="rId30"/>
+                    <a:blip r:embed="rId32"/>
                     <a:stretch>
                       <a:fillRect/>
                     </a:stretch>
@@ -2079,8 +2125,8 @@
       <w:pPr>
         <w:pStyle w:val="Heading2"/>
       </w:pPr>
-      <w:bookmarkStart w:id="31" w:name="citations-and-references"/>
-      <w:bookmarkEnd w:id="31"/>
+      <w:bookmarkStart w:id="33" w:name="citations-and-references"/>
+      <w:bookmarkEnd w:id="33"/>
       <w:r>
         <w:t xml:space="preserve">Citations and References</w:t>
       </w:r>
@@ -2181,7 +2227,7 @@
       <w:r>
         <w:t xml:space="preserve"> </w:t>
       </w:r>
-      <w:hyperlink r:id="rId32">
+      <w:hyperlink r:id="rId34">
         <w:r>
           <w:rPr>
             <w:rStyle w:val="Hyperlink"/>
@@ -2194,8 +2240,8 @@
       <w:pPr>
         <w:pStyle w:val="Heading2"/>
       </w:pPr>
-      <w:bookmarkStart w:id="33" w:name="colophon"/>
-      <w:bookmarkEnd w:id="33"/>
+      <w:bookmarkStart w:id="35" w:name="colophon"/>
+      <w:bookmarkEnd w:id="35"/>
       <w:r>
         <w:t xml:space="preserve">Colophon</w:t>
       </w:r>
@@ -2205,7 +2251,7 @@
         <w:pStyle w:val="FirstParagraph"/>
       </w:pPr>
       <w:r>
-        <w:t xml:space="preserve">This report was generated on 2016-10-07 09:44:06 using the following computational environment and dependencies:</w:t>
+        <w:t xml:space="preserve">This report was generated on 2016-10-10 14:57:50 using the following computational environment and dependencies:</w:t>
       </w:r>
     </w:p>
     <w:p>
@@ -4578,8 +4624,8 @@
       <w:pPr>
         <w:pStyle w:val="Heading2"/>
       </w:pPr>
-      <w:bookmarkStart w:id="34" w:name="references"/>
-      <w:bookmarkEnd w:id="34"/>
+      <w:bookmarkStart w:id="36" w:name="references"/>
+      <w:bookmarkEnd w:id="36"/>
       <w:r>
         <w:t xml:space="preserve">References</w:t>
       </w:r>
@@ -4875,7 +4921,7 @@
       <w:r>
         <w:t xml:space="preserve"> </w:t>
       </w:r>
-      <w:hyperlink r:id="rId35">
+      <w:hyperlink r:id="rId37">
         <w:r>
           <w:rPr>
             <w:rStyle w:val="Hyperlink"/>
@@ -5362,7 +5408,7 @@
     </w:lvl>
   </w:abstractNum>
   <w:abstractNum w:abstractNumId="990">
-    <w:nsid w:val="2ed4d4f7"/>
+    <w:nsid w:val="c2d2813d"/>
     <w:multiLevelType w:val="multilevel"/>
     <w:lvl w:ilvl="0">
       <w:numFmt w:val="bullet"/>
@@ -5443,7 +5489,7 @@
     </w:lvl>
   </w:abstractNum>
   <w:abstractNum w:abstractNumId="991">
-    <w:nsid w:val="e43e1a23"/>
+    <w:nsid w:val="628afa7b"/>
     <w:multiLevelType w:val="multilevel"/>
     <w:lvl w:ilvl="0">
       <w:numFmt w:val="bullet"/>

</xml_diff>

<commit_message>
attempt to shorten the text
</commit_message>
<xml_diff>
--- a/analysis/paper/paper.docx
+++ b/analysis/paper/paper.docx
@@ -422,7 +422,19 @@
         <w:pStyle w:val="BodyText"/>
       </w:pPr>
       <w:r>
-        <w:t xml:space="preserve">In addition, 23 Early Anyathian artefacts were found in situ in the lateritic gravel and gravel deposits of terrace 1 near Chauk on the Hill of Chinaungma. Movius (1943) assigned these implements to the first phase of the Early Anyathian and the beginning of the Middle Pleistocene as the oldest human artefacts found in the Irrawaddy Valley. Implements of phase 2 of the Early Anyathian show either a ferruginous crust, or are heavily rolled. The former implies an occupation of this area during the forming of the crust in a long interpluvial period. The latter suggests that these implements were derived from older deposits. Most of the Artefacts from the third phase of the Early Anyathian are very heavily rolled and are associated with the early Upper Pleistocene when the gravels were deposited</w:t>
+        <w:t xml:space="preserve">In addition, 23 Early Anyathian artefacts were found in situ in the lateritic gravel and gravel deposits of terrace 1 near Chauk on the Hill of Chinaungma. Movius</w:t>
+      </w:r>
+      <w:r>
+        <w:t xml:space="preserve"> </w:t>
+      </w:r>
+      <w:r>
+        <w:t xml:space="preserve">(1943)</w:t>
+      </w:r>
+      <w:r>
+        <w:t xml:space="preserve"> </w:t>
+      </w:r>
+      <w:r>
+        <w:t xml:space="preserve">assigned these implements to the first phase of the Early Anyathian and the beginning of the Middle Pleistocene as the oldest human artefacts found in the Irrawaddy Valley. Implements of phase 2 of the Early Anyathian show either a ferruginous crust, or are heavily rolled. The former implies an occupation of this area during the forming of the crust in a long interpluvial period. The latter suggests that these implements were derived from older deposits. Most of the Artefacts from the third phase of the Early Anyathian are very heavily rolled and are associated with the early Upper Pleistocene when the gravels were deposited</w:t>
       </w:r>
       <w:r>
         <w:t xml:space="preserve"> </w:t>
@@ -439,7 +451,7 @@
         <w:pStyle w:val="BodyText"/>
       </w:pPr>
       <w:r>
-        <w:t xml:space="preserve">Compared to the more complex technologies found in Africa, Europe, the Levant and western/southern Asia and the simpler chopper/chopping tool technology of Southeast/East Asia, Movius proposed the concept of the Movius Line separating the Lower Palaeolithic into two cultures - the crude or non- stone tool-making cultures in E and SE Asia (e.g. Imjin/Hantan River Basin, Korea and Luonan Basin and Longyadong Cave, China) and northern China (e.g. Zhoukoudian) and the more sophisticated stone tool-making cultures in the Old World (e.g. Olduvai George Beds, Tanzania and Olorgesailie, Kenya)</w:t>
+        <w:t xml:space="preserve">Comparing the more complex technologies found in Africa, Europe, the Levant and western/southern Asia and the simpler chopper/chopping tool technology of Southeast/East Asia, Movius proposed the concept of the Movius Line separating the Lower Palaeolithic into two cultures - the crude or non- stone tool-making cultures in E and SE Asia (e.g. Imjin/Hantan River Basin, Korea and Luonan Basin and Longyadong Cave, China) and northern China (e.g. Zhoukoudian) and the more complex stone tool-making cultures in the Old World (e.g. Olduvai George Beds, Tanzania and Olorgesailie, Kenya)</w:t>
       </w:r>
       <w:r>
         <w:t xml:space="preserve"> </w:t>
@@ -454,7 +466,7 @@
         <w:t xml:space="preserve">???</w:t>
       </w:r>
       <w:r>
-        <w:t xml:space="preserve">; Norton et al. 2006)</w:t>
+        <w:t xml:space="preserve">; Norton et al. 2006; Gao and Dennell 2014)</w:t>
       </w:r>
       <w:r>
         <w:t xml:space="preserve">.</w:t>
@@ -2251,7 +2263,7 @@
         <w:pStyle w:val="FirstParagraph"/>
       </w:pPr>
       <w:r>
-        <w:t xml:space="preserve">This report was generated on 2016-10-10 14:57:50 using the following computational environment and dependencies:</w:t>
+        <w:t xml:space="preserve">This report was generated on 2016-10-10 16:23:23 using the following computational environment and dependencies:</w:t>
       </w:r>
     </w:p>
     <w:p>
@@ -4894,6 +4906,29 @@
       </w:r>
       <w:r>
         <w:t xml:space="preserve">26 (1). Elsevier: 88–108.</w:t>
+      </w:r>
+    </w:p>
+    <w:p>
+      <w:pPr>
+        <w:pStyle w:val="Bibliography"/>
+      </w:pPr>
+      <w:r>
+        <w:t xml:space="preserve">Gao, Xing, and Robin Dennell. 2014. “Late Pleistocene and Palaeolithic Studies in Northeast Asia.”</w:t>
+      </w:r>
+      <w:r>
+        <w:t xml:space="preserve"> </w:t>
+      </w:r>
+      <w:r>
+        <w:rPr>
+          <w:i/>
+        </w:rPr>
+        <w:t xml:space="preserve">Quaternary International</w:t>
+      </w:r>
+      <w:r>
+        <w:t xml:space="preserve"> </w:t>
+      </w:r>
+      <w:r>
+        <w:t xml:space="preserve">347. Elsevier: 1–4.</w:t>
       </w:r>
     </w:p>
     <w:p>
@@ -5408,7 +5443,7 @@
     </w:lvl>
   </w:abstractNum>
   <w:abstractNum w:abstractNumId="990">
-    <w:nsid w:val="c2d2813d"/>
+    <w:nsid w:val="284361c0"/>
     <w:multiLevelType w:val="multilevel"/>
     <w:lvl w:ilvl="0">
       <w:numFmt w:val="bullet"/>
@@ -5489,7 +5524,7 @@
     </w:lvl>
   </w:abstractNum>
   <w:abstractNum w:abstractNumId="991">
-    <w:nsid w:val="628afa7b"/>
+    <w:nsid w:val="4dc29a64"/>
     <w:multiLevelType w:val="multilevel"/>
     <w:lvl w:ilvl="0">
       <w:numFmt w:val="bullet"/>

</xml_diff>

<commit_message>
updated references, shortened text
</commit_message>
<xml_diff>
--- a/analysis/paper/paper.docx
+++ b/analysis/paper/paper.docx
@@ -49,7 +49,7 @@
         <w:pStyle w:val="Date"/>
       </w:pPr>
       <w:r>
-        <w:t xml:space="preserve">10</w:t>
+        <w:t xml:space="preserve">11</w:t>
       </w:r>
       <w:r>
         <w:t xml:space="preserve"> </w:t>
@@ -388,70 +388,7 @@
         <w:pStyle w:val="FirstParagraph"/>
       </w:pPr>
       <w:r>
-        <w:t xml:space="preserve">Since the 19th century, archaeological interest was focussed on the central part of the Irrawaddy River in central Myanmar. The first artefacts were discovered by Morris in 1930 in Upper Myanmar and later assigned to the “new” Anyathian culture from the Lower Palaeolithic in Southeast Asia. The Anyathian artefacts are mainly in the secondary deposits of the Pleistocene terrace gravels of the Irrawaddy River. The occurrence of only few handaxes is a main characteristic of Anyanthian assemblages. The occupation of the Irrawaddy River terraces during the Pleistocene seems to be limited to the east bank of the River and the central part of Myanmar because the finds concentrate in the region around Chauk, Nyaung-U and Yenanyaung</w:t>
-      </w:r>
-      <w:r>
-        <w:t xml:space="preserve"> </w:t>
-      </w:r>
-      <w:r>
-        <w:t xml:space="preserve">(Movius 1944; Hellmut de Terra 1943)</w:t>
-      </w:r>
-      <w:r>
-        <w:t xml:space="preserve">.</w:t>
-      </w:r>
-    </w:p>
-    <w:p>
-      <w:pPr>
-        <w:pStyle w:val="BodyText"/>
-      </w:pPr>
-      <w:r>
-        <w:t xml:space="preserve">Due to raw material constraints (fossil wood and silicified tuff), the three phases of the Early Anyathian are dominated by a high degree of uniformity of the stone tools. Fossil wood is difficult to flake because it easily flakes parallel to the natural fibres of the wood. Most of the artefacts made from fossil wood are worked on only one plane; multiple flake scars are rare. Silicified tuff is more suitable for stone tool production due to its fine-grained homogenous texture and conchodial fractures, although it can be very porous. In total, 483 implements were found (261 from fossil wood, 220 from silicified tuff and 2 from quartzite). Implements made from fossil wood include mostly handaxes, as well as choppers and chopping tools. Generally, stone tools made of silicified tuff are more massive compared to fossil wood. Choppers are dominant, whereas there are few handaxes</w:t>
-      </w:r>
-      <w:r>
-        <w:t xml:space="preserve"> </w:t>
-      </w:r>
-      <w:r>
-        <w:t xml:space="preserve">(Hellmut de Terra 1943)</w:t>
-      </w:r>
-      <w:r>
-        <w:t xml:space="preserve">.</w:t>
-      </w:r>
-    </w:p>
-    <w:p>
-      <w:pPr>
-        <w:pStyle w:val="BodyText"/>
-      </w:pPr>
-      <w:r>
-        <w:t xml:space="preserve">In addition, 23 Early Anyathian artefacts were found in situ in the lateritic gravel and gravel deposits of terrace 1 near Chauk on the Hill of Chinaungma. Movius</w:t>
-      </w:r>
-      <w:r>
-        <w:t xml:space="preserve"> </w:t>
-      </w:r>
-      <w:r>
-        <w:t xml:space="preserve">(1943)</w:t>
-      </w:r>
-      <w:r>
-        <w:t xml:space="preserve"> </w:t>
-      </w:r>
-      <w:r>
-        <w:t xml:space="preserve">assigned these implements to the first phase of the Early Anyathian and the beginning of the Middle Pleistocene as the oldest human artefacts found in the Irrawaddy Valley. Implements of phase 2 of the Early Anyathian show either a ferruginous crust, or are heavily rolled. The former implies an occupation of this area during the forming of the crust in a long interpluvial period. The latter suggests that these implements were derived from older deposits. Most of the Artefacts from the third phase of the Early Anyathian are very heavily rolled and are associated with the early Upper Pleistocene when the gravels were deposited</w:t>
-      </w:r>
-      <w:r>
-        <w:t xml:space="preserve"> </w:t>
-      </w:r>
-      <w:r>
-        <w:t xml:space="preserve">(Hellmut de Terra 1943)</w:t>
-      </w:r>
-      <w:r>
-        <w:t xml:space="preserve">.</w:t>
-      </w:r>
-    </w:p>
-    <w:p>
-      <w:pPr>
-        <w:pStyle w:val="BodyText"/>
-      </w:pPr>
-      <w:r>
-        <w:t xml:space="preserve">Comparing the more complex technologies found in Africa, Europe, the Levant and western/southern Asia and the simpler chopper/chopping tool technology of Southeast/East Asia, Movius proposed the concept of the Movius Line separating the Lower Palaeolithic into two cultures - the crude or non- stone tool-making cultures in E and SE Asia (e.g. Imjin/Hantan River Basin, Korea and Luonan Basin and Longyadong Cave, China) and northern China (e.g. Zhoukoudian) and the more complex stone tool-making cultures in the Old World (e.g. Olduvai George Beds, Tanzania and Olorgesailie, Kenya)</w:t>
+        <w:t xml:space="preserve">Since the 19th century, archaeological interest was focussed on the central part of the Irrawaddy River in central Myanmar. The first artefacts were discovered by Morris in 1930 in Upper Myanmar later assigned to the Anyathian culture from the Lower Palaeolithic in Southeast Asia</w:t>
       </w:r>
       <w:r>
         <w:t xml:space="preserve"> </w:t>
@@ -466,7 +403,127 @@
         <w:t xml:space="preserve">???</w:t>
       </w:r>
       <w:r>
-        <w:t xml:space="preserve">; Norton et al. 2006; Gao and Dennell 2014)</w:t>
+        <w:t xml:space="preserve">)</w:t>
+      </w:r>
+      <w:r>
+        <w:t xml:space="preserve">. Anyathian artefacts are mainly found in the secondary deposits of the Pleistocene terrace gravels of the Irrawaddy River, generally containing only few handaxes</w:t>
+      </w:r>
+      <w:r>
+        <w:t xml:space="preserve"> </w:t>
+      </w:r>
+      <w:r>
+        <w:t xml:space="preserve">(</w:t>
+      </w:r>
+      <w:r>
+        <w:rPr>
+          <w:b/>
+        </w:rPr>
+        <w:t xml:space="preserve">???</w:t>
+      </w:r>
+      <w:r>
+        <w:t xml:space="preserve">)</w:t>
+      </w:r>
+      <w:r>
+        <w:t xml:space="preserve">. The occupation of the Irrawaddy River terraces during the Pleistocene seems to be limited to the east bank of the River and the central part of Myanmar because the finds concentrate in the region around Chauk, Nyaung-U and Yenanyaung</w:t>
+      </w:r>
+      <w:r>
+        <w:t xml:space="preserve"> </w:t>
+      </w:r>
+      <w:r>
+        <w:t xml:space="preserve">(Movius 1944; Hellmut de Terra 1943)</w:t>
+      </w:r>
+      <w:r>
+        <w:t xml:space="preserve">.</w:t>
+      </w:r>
+    </w:p>
+    <w:p>
+      <w:pPr>
+        <w:pStyle w:val="BodyText"/>
+      </w:pPr>
+      <w:r>
+        <w:t xml:space="preserve">Probably due to raw material constraints (fossil wood and silicified tuff), the three phases of the Early Anyathian are dominated by a high degree of uniformity of the stone tools</w:t>
+      </w:r>
+      <w:r>
+        <w:t xml:space="preserve"> </w:t>
+      </w:r>
+      <w:r>
+        <w:t xml:space="preserve">(</w:t>
+      </w:r>
+      <w:r>
+        <w:rPr>
+          <w:b/>
+        </w:rPr>
+        <w:t xml:space="preserve">???</w:t>
+      </w:r>
+      <w:r>
+        <w:t xml:space="preserve">)</w:t>
+      </w:r>
+      <w:r>
+        <w:t xml:space="preserve">. Fossil wood is difficult to flake because it easily flakes parallel to the natural fibres of the wood. Most of the artefacts made from fossil wood are worked on only one plane; multiple flake scars are rare. Silicified tuff is more suitable for stone tool production due to its fine-grained homogenous texture and conchodial fractures, although it can be very porous. In total, 483 implements were found (261 from fossil wood, 220 from silicified tuff and 2 from quartzite). Implements made from fossil wood include mostly handaxes, whereas stone tools made of silicified tuff are dominantly choppers</w:t>
+      </w:r>
+      <w:r>
+        <w:t xml:space="preserve"> </w:t>
+      </w:r>
+      <w:r>
+        <w:t xml:space="preserve">(Hellmut de Terra 1943;</w:t>
+      </w:r>
+      <w:r>
+        <w:t xml:space="preserve"> </w:t>
+      </w:r>
+      <w:r>
+        <w:rPr>
+          <w:b/>
+        </w:rPr>
+        <w:t xml:space="preserve">???</w:t>
+      </w:r>
+      <w:r>
+        <w:t xml:space="preserve">)</w:t>
+      </w:r>
+      <w:r>
+        <w:t xml:space="preserve">.</w:t>
+      </w:r>
+    </w:p>
+    <w:p>
+      <w:pPr>
+        <w:pStyle w:val="BodyText"/>
+      </w:pPr>
+      <w:r>
+        <w:t xml:space="preserve">In addition, 23 Early Anyathian artefacts were found in situ in the lateritic gravel and gravel deposits of terrace 1 near Chauk on the Hill of Chinaungma. Movius</w:t>
+      </w:r>
+      <w:r>
+        <w:t xml:space="preserve"> </w:t>
+      </w:r>
+      <w:r>
+        <w:t xml:space="preserve">(1943)</w:t>
+      </w:r>
+      <w:r>
+        <w:t xml:space="preserve"> </w:t>
+      </w:r>
+      <w:r>
+        <w:t xml:space="preserve">assigned these implements to the first phase of the Early Anyathian and the beginning of the Middle Pleistocene as the oldest human artefacts found in the Irrawaddy Valley. Implements of phase 2 of the Early Anyathian show either a ferruginous crust, developping during an interpluvial period, or are heavily rolled, suggesting these implements have been derived from older deposits. Most of the Artefacts from the third phase of the Early Anyathian are very heavily rolled and are associated with the early Upper Pleistocene when the gravels were deposited</w:t>
+      </w:r>
+      <w:r>
+        <w:t xml:space="preserve"> </w:t>
+      </w:r>
+      <w:r>
+        <w:t xml:space="preserve">(Hellmut de Terra 1943)</w:t>
+      </w:r>
+      <w:r>
+        <w:t xml:space="preserve">.</w:t>
+      </w:r>
+    </w:p>
+    <w:p>
+      <w:pPr>
+        <w:pStyle w:val="BodyText"/>
+      </w:pPr>
+      <w:r>
+        <w:t xml:space="preserve">Comparing the more complex technologies found in Africa, Europe, the Levant and SW Asia to the simpler chopper/chopping tool technology of Southeast/East Asia, Movius proposed the concept of the Movius Line that separates the Lower Palaeolithic into two cultures - the crude or non- stone tool-making cultures in E and SE Asia (e.g. Imjin/Hantan River Basin, Korea and Luonan Basin and Longyadong Cave, China) and northern China (e.g. Zhoukoudian) and the more complex technologies in Africa, Europe and SW Asia (e.g. Olduvai George Beds, Tanzania and Olorgesailie, Kenya)</w:t>
+      </w:r>
+      <w:r>
+        <w:t xml:space="preserve"> </w:t>
+      </w:r>
+      <w:r>
+        <w:t xml:space="preserve">(Brumm and Moore 2012; Norton et al. 2006; Gao and Dennell 2014; Dennell 2014)</w:t>
       </w:r>
       <w:r>
         <w:t xml:space="preserve">.</w:t>
@@ -487,7 +544,37 @@
         <w:pStyle w:val="FirstParagraph"/>
       </w:pPr>
       <w:r>
-        <w:t xml:space="preserve">In modern quaternary science, the Movius Line is highly debated. Norton et al.</w:t>
+        <w:t xml:space="preserve">In modern quaternary science, the Movius Line and its implications on human evolution in Southeast Asia are highly debated</w:t>
+      </w:r>
+      <w:r>
+        <w:t xml:space="preserve"> </w:t>
+      </w:r>
+      <w:r>
+        <w:t xml:space="preserve">(e.g. Brumm and Moore 2012; Dennell 2016; Norton and Bae 2008; Norton et al. 2006; Petraglia and Shipton 2008; Schick 1994)</w:t>
+      </w:r>
+      <w:r>
+        <w:t xml:space="preserve">. Hutterer</w:t>
+      </w:r>
+      <w:r>
+        <w:t xml:space="preserve"> </w:t>
+      </w:r>
+      <w:r>
+        <w:t xml:space="preserve">(1977)</w:t>
+      </w:r>
+      <w:r>
+        <w:t xml:space="preserve"> </w:t>
+      </w:r>
+      <w:r>
+        <w:t xml:space="preserve">states only questionable geological associations between artefacts and the River terraces have been made and assumptions regarding the chronology of artefacts were mostly based on the degree of rolling</w:t>
+      </w:r>
+      <w:r>
+        <w:t xml:space="preserve"> </w:t>
+      </w:r>
+      <w:r>
+        <w:t xml:space="preserve">(Dennell 2014)</w:t>
+      </w:r>
+      <w:r>
+        <w:t xml:space="preserve">. Norton et al.</w:t>
       </w:r>
       <w:r>
         <w:t xml:space="preserve"> </w:t>
@@ -516,7 +603,55 @@
         <w:pStyle w:val="BodyText"/>
       </w:pPr>
       <w:r>
-        <w:t xml:space="preserve">Instead of assigning stone tools to certain technologies made by different groups of early humans, and making implications about their abilities to produce stone tools, acknowledging the spatial and temporal diversity of lithic records in Eurasia is necessary</w:t>
+        <w:t xml:space="preserve">Acheulean bifacial tools are the earliest known artefacts from Africa dating to 1.76 Ma respectively to 1.7- 1.6 Ma</w:t>
+      </w:r>
+      <w:r>
+        <w:t xml:space="preserve"> </w:t>
+      </w:r>
+      <w:r>
+        <w:t xml:space="preserve">(Brumm and Moore 2012; Lycett and Bae 2010; Norton et al. 2006)</w:t>
+      </w:r>
+      <w:r>
+        <w:t xml:space="preserve">. These stone tools show a degree of standardization</w:t>
+      </w:r>
+      <w:r>
+        <w:t xml:space="preserve"> </w:t>
+      </w:r>
+      <w:r>
+        <w:t xml:space="preserve">(Norton et al. 2006)</w:t>
+      </w:r>
+      <w:r>
+        <w:t xml:space="preserve">, included handaxes, cleavers, picks, knives, lanceolates and unifaces</w:t>
+      </w:r>
+      <w:r>
+        <w:t xml:space="preserve"> </w:t>
+      </w:r>
+      <w:r>
+        <w:t xml:space="preserve">(Brumm and Moore 2012)</w:t>
+      </w:r>
+      <w:r>
+        <w:t xml:space="preserve"> </w:t>
+      </w:r>
+      <w:r>
+        <w:t xml:space="preserve">and are associated with hominins during the Pleistocene</w:t>
+      </w:r>
+      <w:r>
+        <w:t xml:space="preserve"> </w:t>
+      </w:r>
+      <w:r>
+        <w:t xml:space="preserve">(Petraglia and Shipton 2008)</w:t>
+      </w:r>
+      <w:r>
+        <w:t xml:space="preserve">. Used until 100 ka ago, Acheulean tools are commonly interpreted as butchery tools, although other functions are possible as well</w:t>
+      </w:r>
+      <w:r>
+        <w:t xml:space="preserve"> </w:t>
+      </w:r>
+      <w:r>
+        <w:t xml:space="preserve">(Brumm and Moore 2012)</w:t>
+      </w:r>
+      <w:r>
+        <w:t xml:space="preserve">. The definition of the Acheulean is not always straightforward and bifaces have been produced in different parts of the world over several 100 ka</w:t>
       </w:r>
       <w:r>
         <w:t xml:space="preserve"> </w:t>
@@ -525,7 +660,24 @@
         <w:t xml:space="preserve">(Dennell 2016)</w:t>
       </w:r>
       <w:r>
-        <w:t xml:space="preserve">. Reasons for the lack of Acheulean technology are investigated in modern quaternary science</w:t>
+        <w:t xml:space="preserve">.</w:t>
+      </w:r>
+    </w:p>
+    <w:p>
+      <w:pPr>
+        <w:pStyle w:val="BodyText"/>
+      </w:pPr>
+      <w:r>
+        <w:t xml:space="preserve">Instead of assigning stone tools to certain technologies linked to different groups of early humans, and making implications about their abilities to produce stone tools, acknowledging the spatial and temporal diversity of lithic records in Eurasia is necessary</w:t>
+      </w:r>
+      <w:r>
+        <w:t xml:space="preserve"> </w:t>
+      </w:r>
+      <w:r>
+        <w:t xml:space="preserve">(Dennell 2016)</w:t>
+      </w:r>
+      <w:r>
+        <w:t xml:space="preserve">. Reasons for the lack of Acheulean technology east of the Movius Line are recently more investigated, including constraints on raw material, demographic and social transmission, environmental changes and dispersal routes</w:t>
       </w:r>
       <w:r>
         <w:t xml:space="preserve"> </w:t>
@@ -534,7 +686,7 @@
         <w:t xml:space="preserve">(Brumm and Moore 2012; Dennell 2016; Norton and Bae 2008; Norton et al. 2006; Petraglia and Shipton 2008; Schick 1994)</w:t>
       </w:r>
       <w:r>
-        <w:t xml:space="preserve">, including constraints on raw material, demographic and social transmission, environmental changes and dispersal routes.</w:t>
+        <w:t xml:space="preserve">.</w:t>
       </w:r>
     </w:p>
     <w:p>
@@ -542,7 +694,7 @@
         <w:pStyle w:val="BodyText"/>
       </w:pPr>
       <w:r>
-        <w:t xml:space="preserve">The use of stone tools may have been influenced by certain situations, tasks or individuals. Consequently, different members of a group or different groups could have used bifaces rarely, never or only at specific events or times. Thus, the absence of bifaces or an item in general does not mean that the hominin living in this area at this time was not able to produce such a tool</w:t>
+        <w:t xml:space="preserve">The use of stone tools may have been influenced by certain situations, tasks or individuals. Consequently, different individuals or groups could have used bifaces rarely, never or only at specific events or times</w:t>
       </w:r>
       <w:r>
         <w:t xml:space="preserve"> </w:t>
@@ -551,6 +703,39 @@
         <w:t xml:space="preserve">(Dennell 2016)</w:t>
       </w:r>
       <w:r>
+        <w:t xml:space="preserve">. There may have been no need for intensive stone tool production, or a different material was used at some point. This theory is known as the “bamboo hypothesis”</w:t>
+      </w:r>
+      <w:r>
+        <w:t xml:space="preserve"> </w:t>
+      </w:r>
+      <w:r>
+        <w:t xml:space="preserve">(Field and Lahr 2005; Lycett and Bae 2010; Schick 1994)</w:t>
+      </w:r>
+      <w:r>
+        <w:t xml:space="preserve"> </w:t>
+      </w:r>
+      <w:r>
+        <w:t xml:space="preserve">and states that early modern humans used bamboo instead of stones to make tools</w:t>
+      </w:r>
+      <w:r>
+        <w:t xml:space="preserve"> </w:t>
+      </w:r>
+      <w:r>
+        <w:t xml:space="preserve">(Schick 1994)</w:t>
+      </w:r>
+      <w:r>
+        <w:t xml:space="preserve"> </w:t>
+      </w:r>
+      <w:r>
+        <w:t xml:space="preserve">leaving behind no archaeological record</w:t>
+      </w:r>
+      <w:r>
+        <w:t xml:space="preserve"> </w:t>
+      </w:r>
+      <w:r>
+        <w:t xml:space="preserve">(Lycett and Bae 2010)</w:t>
+      </w:r>
+      <w:r>
         <w:t xml:space="preserve">.</w:t>
       </w:r>
     </w:p>
@@ -617,52 +802,79 @@
       <w:r>
         <w:t xml:space="preserve">.</w:t>
       </w:r>
+      <w:r>
+        <w:t xml:space="preserve"> </w:t>
+      </w:r>
+      <w:r>
+        <w:t xml:space="preserve">Based on GIS analyses, Field &amp; Lahr</w:t>
+      </w:r>
+      <w:r>
+        <w:t xml:space="preserve"> </w:t>
+      </w:r>
+      <w:r>
+        <w:t xml:space="preserve">(2005)</w:t>
+      </w:r>
+      <w:r>
+        <w:t xml:space="preserve"> </w:t>
+      </w:r>
+      <w:r>
+        <w:t xml:space="preserve">and Field et al.</w:t>
+      </w:r>
+      <w:r>
+        <w:t xml:space="preserve"> </w:t>
+      </w:r>
+      <w:r>
+        <w:t xml:space="preserve">(2007)</w:t>
+      </w:r>
+      <w:r>
+        <w:t xml:space="preserve"> </w:t>
+      </w:r>
+      <w:r>
+        <w:t xml:space="preserve">identified possible routes from Africa leading eastwards along the coasts to Asia and eventually via the Sunda Shelf to Australia. This “Southern Dispersal Route” is dated to around 75-60ka</w:t>
+      </w:r>
+      <w:r>
+        <w:t xml:space="preserve"> </w:t>
+      </w:r>
+      <w:r>
+        <w:t xml:space="preserve">(Field and Lahr 2005; Field, Petraglia, and Lahr 2007; Clarkson, Jones, and Harris 2012; Macaulay et al. 2005; Marwick 2009)</w:t>
+      </w:r>
+      <w:r>
+        <w:t xml:space="preserve"> </w:t>
+      </w:r>
+      <w:r>
+        <w:t xml:space="preserve">matching with some Middle Pleistocene archaeological sites in Africa, India (e.g. Borra, the Kokan Complex and the Hiran Valley) and SE Asia adjacent to coastal regions dated to 56-69ka. A dispersal along the coasts and rivers seems reasonable because they provide sufficient resources. However, these first temporary settlements would not necessarily leave behind an archaeological record due to the rising sea level and the subsequent flooding of the Sunda shelf because of environmental changes</w:t>
+      </w:r>
+      <w:r>
+        <w:t xml:space="preserve"> </w:t>
+      </w:r>
+      <w:r>
+        <w:t xml:space="preserve">(Marwick 2009)</w:t>
+      </w:r>
+      <w:r>
+        <w:t xml:space="preserve">.</w:t>
+      </w:r>
     </w:p>
     <w:p>
       <w:pPr>
         <w:pStyle w:val="BodyText"/>
       </w:pPr>
       <w:r>
-        <w:t xml:space="preserve">There may have been no need for intensive stone tool production, or a different material was used at some point. This theory is known as the “bamboo hypothesis”</w:t>
-      </w:r>
-      <w:r>
-        <w:t xml:space="preserve"> </w:t>
-      </w:r>
-      <w:r>
-        <w:t xml:space="preserve">(Field and Lahr 2005; Lycett and Bae 2010; Schick 1994)</w:t>
-      </w:r>
-      <w:r>
-        <w:t xml:space="preserve"> </w:t>
-      </w:r>
-      <w:r>
-        <w:t xml:space="preserve">and states that early modern humans used bamboo instead of stones to make tools</w:t>
-      </w:r>
-      <w:r>
-        <w:t xml:space="preserve"> </w:t>
-      </w:r>
-      <w:r>
-        <w:t xml:space="preserve">(Schick 1994)</w:t>
-      </w:r>
-      <w:r>
-        <w:t xml:space="preserve"> </w:t>
-      </w:r>
-      <w:r>
-        <w:t xml:space="preserve">leaving behind no archaeological record</w:t>
-      </w:r>
-      <w:r>
-        <w:t xml:space="preserve"> </w:t>
-      </w:r>
-      <w:r>
-        <w:t xml:space="preserve">(Lycett and Bae 2010)</w:t>
-      </w:r>
-      <w:r>
-        <w:t xml:space="preserve">. However, even though bamboo cutting marks on bones can be distinguished from other cutting marks, there have been no findings of such so far</w:t>
-      </w:r>
-      <w:r>
-        <w:t xml:space="preserve"> </w:t>
-      </w:r>
-      <w:r>
-        <w:t xml:space="preserve">(Lycett and Bae 2010)</w:t>
+        <w:t xml:space="preserve">Recently, the model of demographic and social transmission has been proposed as a possible explanation for the diverse development of technologies in E/SE Asia and W/SW Asia. The concept is based on the assumption that a certain effective population size is essential for developing traditions and technologies to be passed on to further generations</w:t>
+      </w:r>
+      <w:r>
+        <w:t xml:space="preserve"> </w:t>
+      </w:r>
+      <w:r>
+        <w:t xml:space="preserve">(Lycett and Bae 2010; Lycett and Norton 2010; Lycett 2007b)</w:t>
+      </w:r>
+      <w:r>
+        <w:t xml:space="preserve">. Given the colonization of the whole of East Asia and the distance to Africa decreasing the population size, the population density may have been too low to maintain or establish more complex tool making techniques</w:t>
+      </w:r>
+      <w:r>
+        <w:t xml:space="preserve"> </w:t>
+      </w:r>
+      <w:r>
+        <w:t xml:space="preserve">(Lycett and Norton 2010; Lycett 2007b)</w:t>
       </w:r>
       <w:r>
         <w:t xml:space="preserve">.</w:t>
@@ -673,122 +885,7 @@
         <w:pStyle w:val="BodyText"/>
       </w:pPr>
       <w:r>
-        <w:t xml:space="preserve">The dispersal route of early modern humans from Africa to Asia and Australia is still debated among quaternary scientists. Based on GIS analyses, Field &amp; Lahr</w:t>
-      </w:r>
-      <w:r>
-        <w:t xml:space="preserve"> </w:t>
-      </w:r>
-      <w:r>
-        <w:t xml:space="preserve">(2005)</w:t>
-      </w:r>
-      <w:r>
-        <w:t xml:space="preserve"> </w:t>
-      </w:r>
-      <w:r>
-        <w:t xml:space="preserve">and Field et al.</w:t>
-      </w:r>
-      <w:r>
-        <w:t xml:space="preserve"> </w:t>
-      </w:r>
-      <w:r>
-        <w:t xml:space="preserve">(2007)</w:t>
-      </w:r>
-      <w:r>
-        <w:t xml:space="preserve"> </w:t>
-      </w:r>
-      <w:r>
-        <w:t xml:space="preserve">identified possible routes from Africa leading eastwards along the coasts to Asia and eventually via the Sunda Shelf to Australia. This “Southern Dispersal Route” is dated to around 75-60ka</w:t>
-      </w:r>
-      <w:r>
-        <w:t xml:space="preserve"> </w:t>
-      </w:r>
-      <w:r>
-        <w:t xml:space="preserve">(Field and Lahr 2005; Field, Petraglia, and Lahr 2007; Clarkson, Jones, and Harris 2012; Macaulay et al. 2005)</w:t>
-      </w:r>
-      <w:r>
-        <w:t xml:space="preserve">. This route matches with some Middle Pleistocene archaeological sites in Africa, India (e.g. Borra, the Kokan Complex and the Hiran Valley) and SE Asia adjacent to coastal regions. Of particular importance are the deposits at the Hiran Valley since they have been dated to 56-69ka, matching the proposed time for the Southern Dispersal. A dispersal along the coasts and rivers seems reasonable because they provide sufficient resources. However, these first temporary settlements would not necessarily leave behind an archaeological record due to the rising sea level and the subsequent flooding of the Sunda shelf because of environmental changes QUELLE.</w:t>
-      </w:r>
-    </w:p>
-    <w:p>
-      <w:pPr>
-        <w:pStyle w:val="BodyText"/>
-      </w:pPr>
-      <w:r>
-        <w:t xml:space="preserve">Recently, the model of demographic and social transmission has been proposed as a possible explanation for the diverse development of technologies in E/SE Asia and W/SW Asia. The concept is based on the assumption that a certain effective population size is essential for developing traditions and technologies to be passed on to further generations</w:t>
-      </w:r>
-      <w:r>
-        <w:t xml:space="preserve"> </w:t>
-      </w:r>
-      <w:r>
-        <w:t xml:space="preserve">(Lycett and Bae 2010; Lycett and Norton 2010; Lycett 2007b)</w:t>
-      </w:r>
-      <w:r>
-        <w:t xml:space="preserve">. Given the colonization of the whole of East Asia and the distance to Africa decreasing the population size, the population density may have been too low to maintain or establish more elaborate tool making techniques</w:t>
-      </w:r>
-      <w:r>
-        <w:t xml:space="preserve"> </w:t>
-      </w:r>
-      <w:r>
-        <w:t xml:space="preserve">(Lycett and Norton 2010; Lycett 2007b)</w:t>
-      </w:r>
-      <w:r>
-        <w:t xml:space="preserve">.</w:t>
-      </w:r>
-    </w:p>
-    <w:p>
-      <w:pPr>
-        <w:pStyle w:val="BodyText"/>
-      </w:pPr>
-      <w:r>
-        <w:t xml:space="preserve">Acheulean bifacial tools are the earliest known artefacts from Africa dating to 1.76 Ma respectively to 1.7- 1.6 Ma</w:t>
-      </w:r>
-      <w:r>
-        <w:t xml:space="preserve"> </w:t>
-      </w:r>
-      <w:r>
-        <w:t xml:space="preserve">(Brumm and Moore 2012; Lycett and Bae 2010; Norton et al. 2006)</w:t>
-      </w:r>
-      <w:r>
-        <w:t xml:space="preserve">. In contrary to Mode I technology, these stone tools show a degree of standardization</w:t>
-      </w:r>
-      <w:r>
-        <w:t xml:space="preserve"> </w:t>
-      </w:r>
-      <w:r>
-        <w:t xml:space="preserve">(Norton et al. 2006)</w:t>
-      </w:r>
-      <w:r>
-        <w:t xml:space="preserve"> </w:t>
-      </w:r>
-      <w:r>
-        <w:t xml:space="preserve">and were the main tools used by hominins during the Pleistocene</w:t>
-      </w:r>
-      <w:r>
-        <w:t xml:space="preserve"> </w:t>
-      </w:r>
-      <w:r>
-        <w:t xml:space="preserve">(Petraglia and Shipton 2008)</w:t>
-      </w:r>
-      <w:r>
-        <w:t xml:space="preserve">. The tools include handaxes, cleavers, picks, knives, lanceolates and unifaces</w:t>
-      </w:r>
-      <w:r>
-        <w:t xml:space="preserve"> </w:t>
-      </w:r>
-      <w:r>
-        <w:t xml:space="preserve">(Brumm and Moore 2012)</w:t>
-      </w:r>
-      <w:r>
-        <w:t xml:space="preserve">. Used until 100 ka ago, Acheulean tools are commonly interpreted as butchery tools, although other functions are possible as well</w:t>
-      </w:r>
-      <w:r>
-        <w:t xml:space="preserve"> </w:t>
-      </w:r>
-      <w:r>
-        <w:t xml:space="preserve">(Brumm and Moore 2012)</w:t>
-      </w:r>
-      <w:r>
-        <w:t xml:space="preserve">. The definition of the Acheulean is not always straightforward, i.e. the assignment of finds can be influenced by the finding location east or west of the Movius Line QUELLE. Also, bifaces are not suitable as a time marker for specific cultures as they have been produced in different parts of the world over several 100 ka</w:t>
+        <w:t xml:space="preserve">Dennell is one of the more recent critics of the concept of the Movius Line describing Movius' views as “backwards”, “ancient” and “eurocentric”</w:t>
       </w:r>
       <w:r>
         <w:t xml:space="preserve"> </w:t>
@@ -797,30 +894,22 @@
         <w:t xml:space="preserve">(Dennell 2016)</w:t>
       </w:r>
       <w:r>
-        <w:t xml:space="preserve">.</w:t>
-      </w:r>
-    </w:p>
-    <w:p>
-      <w:pPr>
-        <w:pStyle w:val="BodyText"/>
-      </w:pPr>
-      <w:r>
-        <w:t xml:space="preserve">Dennell is one of the more recent critics of the concept of the Movius Line. In his analysis of Movius’ publications, he describes their views as “backwards”, “ancient” and “eurocentric”</w:t>
-      </w:r>
-      <w:r>
-        <w:t xml:space="preserve"> </w:t>
-      </w:r>
-      <w:r>
-        <w:t xml:space="preserve">(Dennell 2016)</w:t>
-      </w:r>
-      <w:r>
-        <w:t xml:space="preserve">. The drawing of a line to mark difference in stone tool production between SE and SW/W Asia neglects the variety and complexity of lithic assemblages on either side of the line, leaving East Asia in a minor position in human evolution. According to Dennell, none of the material found by Movius and his colleagues has a stratigraphic context and they failed to identify a sequence of four terraces along the Irrawaddy River from the Middle to Upper Pleistocene. Furthermore, because of the finding context, his finds cannot be connected to other Middle Pleistocene Acheulean assemblages in Southwest Asia</w:t>
-      </w:r>
-      <w:r>
-        <w:t xml:space="preserve"> </w:t>
-      </w:r>
-      <w:r>
-        <w:t xml:space="preserve">(Dennell 2016)</w:t>
+        <w:t xml:space="preserve">. The drawing of a line to mark differences in stone tool production between SE and SW/W Asia neglects the variety and complexity of lithic assemblages on either side of the line, leaving East Asia in a minor position in human evolution</w:t>
+      </w:r>
+      <w:r>
+        <w:t xml:space="preserve"> </w:t>
+      </w:r>
+      <w:r>
+        <w:t xml:space="preserve">(Dennell 2014; Dennell 2016)</w:t>
+      </w:r>
+      <w:r>
+        <w:t xml:space="preserve">. According to Dennell, none of the material found by Movius and his colleagues has a stratigraphic context and they failed to identify a sequence of four terraces along the Irrawaddy River from the Middle to Upper Pleistocene. Furthermore, because of the finding context, connections to other Middle Pleistocene Acheulean assemblages in Southwest Asia are difficult to demonstrate</w:t>
+      </w:r>
+      <w:r>
+        <w:t xml:space="preserve"> </w:t>
+      </w:r>
+      <w:r>
+        <w:t xml:space="preserve">(Dennell 2016; Dennell 2014)</w:t>
       </w:r>
       <w:r>
         <w:t xml:space="preserve">.</w:t>
@@ -2263,7 +2352,7 @@
         <w:pStyle w:val="FirstParagraph"/>
       </w:pPr>
       <w:r>
-        <w:t xml:space="preserve">This report was generated on 2016-10-10 16:23:23 using the following computational environment and dependencies:</w:t>
+        <w:t xml:space="preserve">This report was generated on 2016-10-11 12:21:38 using the following computational environment and dependencies:</w:t>
       </w:r>
     </w:p>
     <w:p>
@@ -4973,6 +5062,26 @@
         <w:pStyle w:val="Bibliography"/>
       </w:pPr>
       <w:r>
+        <w:t xml:space="preserve">Hutterer, Karl L. 1977. “Reinterpreting the Southeast Asian Palaeolithic.”</w:t>
+      </w:r>
+      <w:r>
+        <w:t xml:space="preserve"> </w:t>
+      </w:r>
+      <w:r>
+        <w:rPr>
+          <w:i/>
+        </w:rPr>
+        <w:t xml:space="preserve">Sunda and Sahul</w:t>
+      </w:r>
+      <w:r>
+        <w:t xml:space="preserve">. Academic Press London, 31–72.</w:t>
+      </w:r>
+    </w:p>
+    <w:p>
+      <w:pPr>
+        <w:pStyle w:val="Bibliography"/>
+      </w:pPr>
+      <w:r>
         <w:t xml:space="preserve">Lycett, Stephen J. 2007a. “Is the Soanian Techno-Complex a Mode 1 or Mode 3 Phenomenon? A Morphometric Assessment.”</w:t>
       </w:r>
       <w:r>
@@ -5081,6 +5190,29 @@
       </w:r>
       <w:r>
         <w:t xml:space="preserve">308 (5724). American Association for the Advancement of Science: 1034–6.</w:t>
+      </w:r>
+    </w:p>
+    <w:p>
+      <w:pPr>
+        <w:pStyle w:val="Bibliography"/>
+      </w:pPr>
+      <w:r>
+        <w:t xml:space="preserve">Marwick, Ben. 2009. “Biogeography of Middle Pleistocene Hominins in Mainland Southeast Asia: A Review of Current Evidence.”</w:t>
+      </w:r>
+      <w:r>
+        <w:t xml:space="preserve"> </w:t>
+      </w:r>
+      <w:r>
+        <w:rPr>
+          <w:i/>
+        </w:rPr>
+        <w:t xml:space="preserve">Quaternary International</w:t>
+      </w:r>
+      <w:r>
+        <w:t xml:space="preserve"> </w:t>
+      </w:r>
+      <w:r>
+        <w:t xml:space="preserve">202 (1). Elsevier: 51–58.</w:t>
       </w:r>
     </w:p>
     <w:p>
@@ -5443,7 +5575,7 @@
     </w:lvl>
   </w:abstractNum>
   <w:abstractNum w:abstractNumId="990">
-    <w:nsid w:val="284361c0"/>
+    <w:nsid w:val="4039ad06"/>
     <w:multiLevelType w:val="multilevel"/>
     <w:lvl w:ilvl="0">
       <w:numFmt w:val="bullet"/>
@@ -5524,7 +5656,7 @@
     </w:lvl>
   </w:abstractNum>
   <w:abstractNum w:abstractNumId="991">
-    <w:nsid w:val="4dc29a64"/>
+    <w:nsid w:val="a70a0f3c"/>
     <w:multiLevelType w:val="multilevel"/>
     <w:lvl w:ilvl="0">
       <w:numFmt w:val="bullet"/>

</xml_diff>

<commit_message>
Update: landform and west side of the river
</commit_message>
<xml_diff>
--- a/analysis/paper/paper.docx
+++ b/analysis/paper/paper.docx
@@ -49,7 +49,7 @@
         <w:pStyle w:val="Date"/>
       </w:pPr>
       <w:r>
-        <w:t xml:space="preserve">18</w:t>
+        <w:t xml:space="preserve">21</w:t>
       </w:r>
       <w:r>
         <w:t xml:space="preserve"> </w:t>
@@ -357,7 +357,7 @@
         <w:t xml:space="preserve">(1934)</w:t>
       </w:r>
       <w:r>
-        <w:t xml:space="preserve">. Chhibber describes the Irrawaddy River as meandering through the Lower Irrawaddy region, its course occasionaly constrained by sandstone cliffs. These cliffs are especially visible near Yenangyaung, and often capped by sheets of coarse red gravels. Chibber interprets the presence of these gravels as indicatative of previous hights of the river. Stamp</w:t>
+        <w:t xml:space="preserve">. Chhibber describes the Irrawaddy River as meandering through the Lower Irrawaddy region, its course occasionaly constrained by sandstone cliffs. These cliffs are especially visible near Yenangyaung, and often capped by sheets of coarse red gravels. Chibber interprets the presence of these gravels as indicatative of previous heights of the river. Stamp</w:t>
       </w:r>
       <w:r>
         <w:t xml:space="preserve"> </w:t>
@@ -369,7 +369,52 @@
         <w:t xml:space="preserve"> </w:t>
       </w:r>
       <w:r>
-        <w:t xml:space="preserve">observed the 'thin, coarse red (partly lateritized) gravels' that characterise this landscape.</w:t>
+        <w:t xml:space="preserve">also observed the 'thin, coarse red (partly lateritized) gravels' that characterise this landscape. He traces their origin to the Arnkun Yoma, 150 km to the north west, based on the composition and morphology of the cobbles. Chhibber and Stamp both made a broad correlation between the red gravels of the Irrawaddy and the Siwaliks of India based on similarities in the large vertebrate fossil taxa, for example,</w:t>
+      </w:r>
+      <w:r>
+        <w:t xml:space="preserve"> </w:t>
+      </w:r>
+      <w:r>
+        <w:rPr>
+          <w:i/>
+        </w:rPr>
+        <w:t xml:space="preserve">Mastodon</w:t>
+      </w:r>
+      <w:r>
+        <w:t xml:space="preserve"> </w:t>
+      </w:r>
+      <w:r>
+        <w:t xml:space="preserve">sp.,</w:t>
+      </w:r>
+      <w:r>
+        <w:t xml:space="preserve"> </w:t>
+      </w:r>
+      <w:r>
+        <w:rPr>
+          <w:i/>
+        </w:rPr>
+        <w:t xml:space="preserve">Stegodon</w:t>
+      </w:r>
+      <w:r>
+        <w:t xml:space="preserve"> </w:t>
+      </w:r>
+      <w:r>
+        <w:t xml:space="preserve">sp., and</w:t>
+      </w:r>
+      <w:r>
+        <w:t xml:space="preserve"> </w:t>
+      </w:r>
+      <w:r>
+        <w:rPr>
+          <w:i/>
+        </w:rPr>
+        <w:t xml:space="preserve">Hippoputamus</w:t>
+      </w:r>
+      <w:r>
+        <w:t xml:space="preserve"> </w:t>
+      </w:r>
+      <w:r>
+        <w:t xml:space="preserve">sp. This implies a Pliocene age for Irrawaddy deposits.</w:t>
       </w:r>
     </w:p>
     <w:p>
@@ -377,7 +422,54 @@
         <w:pStyle w:val="BodyText"/>
       </w:pPr>
       <w:r>
-        <w:t xml:space="preserve">The fossil wood fragments are typically within the size range of the background cobbles, but occasionally much larger trunk and branch sections are found. Chhibber notes that most of the fossil wood is identified Diptcrocarpoxylon burmense which grows abundantly in the region. Both monocotyledonous and dicotyledonous fossil wood are found in the deposits. A small percentage of the fossil wood is monocotyledoneae, with distinctive cordiform vascular bundles visible in the rock. The fossil wood is mostly siliceous, calcareous, ferruginous and carbonaceous. Most pieces are composed of chalcedony, microcrystalline silica, and opal. Rarely found are calcite, siderite, and quartz with nodules of iron and calcium</w:t>
+        <w:t xml:space="preserve">de Terra et al.</w:t>
+      </w:r>
+      <w:r>
+        <w:t xml:space="preserve"> </w:t>
+      </w:r>
+      <w:r>
+        <w:t xml:space="preserve">(1943)</w:t>
+      </w:r>
+      <w:r>
+        <w:t xml:space="preserve"> </w:t>
+      </w:r>
+      <w:r>
+        <w:t xml:space="preserve">calls these deposits 'Lateritic Gravel' and claim that the Lateritic Gravel of the Chauk area are related to the Uru Boulder Conglomerate of Northern Burma (400 km north of Chauk), and the uppermost Siwalik Boulders of Northwestern India. The correlation is based on the presence of greenstone, gneissic rocks and sandstone in the gravels. This correlation with India is the basis for their determination that the Irrawaddy terraces formed during the Plio-Pleistocene. Dennell</w:t>
+      </w:r>
+      <w:r>
+        <w:t xml:space="preserve"> </w:t>
+      </w:r>
+      <w:r>
+        <w:t xml:space="preserve">(2014)</w:t>
+      </w:r>
+      <w:r>
+        <w:t xml:space="preserve"> </w:t>
+      </w:r>
+      <w:r>
+        <w:t xml:space="preserve">has reviewed this claim in detail, and found no convincing evidence for a connection between India and these Irrawaddy gravels, noting that greenstone, gneissic rocks and sandstone are all present in the metamorphic belt of central Burma that extends from the Myityina district in upper Myanmar, to south of Mandalay.</w:t>
+      </w:r>
+    </w:p>
+    <w:p>
+      <w:pPr>
+        <w:pStyle w:val="BodyText"/>
+      </w:pPr>
+      <w:r>
+        <w:t xml:space="preserve">The fossil wood fragments found in these gravels are typically within the size range of the background cobbles, but occasionally much larger trunk and branch sections are found. Chhibber notes that most of the fossil wood is identified</w:t>
+      </w:r>
+      <w:r>
+        <w:t xml:space="preserve"> </w:t>
+      </w:r>
+      <w:r>
+        <w:rPr>
+          <w:i/>
+        </w:rPr>
+        <w:t xml:space="preserve">Diptcrocarpoxylon burmense</w:t>
+      </w:r>
+      <w:r>
+        <w:t xml:space="preserve"> </w:t>
+      </w:r>
+      <w:r>
+        <w:t xml:space="preserve">which grew abundantly in the region at the time of his survey. Both monocotyledonous and dicotyledonous fossil wood are found in the deposits. A small percentage of the fossil wood is monocotyledoneae, with distinctive cordiform vascular bundles visible in the rock. The fossil wood is mostly siliceous, calcareous, ferruginous and carbonaceous. Most pieces are composed of chalcedony, microcrystalline silica, and opal. Rarely found are calcite, siderite, and quartz with nodules of iron and calcium</w:t>
       </w:r>
       <w:r>
         <w:t xml:space="preserve"> </w:t>
@@ -386,7 +478,7 @@
         <w:t xml:space="preserve">(1934)</w:t>
       </w:r>
       <w:r>
-        <w:t xml:space="preserve">. Chhibber claims that the fossil wood results from colloidal silica dissolved in the waters that laid down the fossil-bearing deposit.</w:t>
+        <w:t xml:space="preserve">. Chhibber discussed a range of previous theories about remote origins of the fossil wood, but finds them unconvinving because of the distribution of fossil wood is limited to the Irrawaddy valley. He concludes that the most likely origin is weathering combined with fresh-water desert conditions to produce colloidal silica that dissolved in the waters that laid down the gravel deposit in the Irrawaddy valley region. Chhibber's primary evidence for this local origin is the identification of Lieseqamq rings in the fossil wood, a characteristic of chemical precipitation reactions.</w:t>
       </w:r>
     </w:p>
     <w:p>
@@ -394,15 +486,96 @@
         <w:pStyle w:val="BodyText"/>
       </w:pPr>
       <w:r>
+        <w:t xml:space="preserve">Perhaps the most controversial geomorhological detail of the Irrawaddy is the identification and chronology of the terraces. ...de Terra... ...Chhibber...</w:t>
+      </w:r>
+    </w:p>
+    <w:p>
+      <w:pPr>
+        <w:pStyle w:val="BodyText"/>
+      </w:pPr>
+      <w:r>
         <w:t xml:space="preserve">Stamp recognised 'peneplaned surfaces at various levels' in the region, but is skeptical of de Terra's interpretations. Stamp writes that 'de Terra makes so many sweeping generalizations, some of which are obviously incorrect, and glosses over the most disputed difficulties of stratigraphical correlation, that one is forced to suggest that much more work is needed before his various conclusions can be accepted.'</w:t>
       </w:r>
     </w:p>
     <w:p>
       <w:pPr>
+        <w:pStyle w:val="Heading2"/>
+      </w:pPr>
+      <w:bookmarkStart w:id="24" w:name="archaeology-of-the-irrawady-terraces"/>
+      <w:bookmarkEnd w:id="24"/>
+      <w:r>
+        <w:t xml:space="preserve">Archaeology of the Irrawady terraces</w:t>
+      </w:r>
+    </w:p>
+    <w:p>
+      <w:pPr>
+        <w:pStyle w:val="Heading3"/>
+      </w:pPr>
+      <w:bookmarkStart w:id="25" w:name="first-archaeological-exploration-and-the-movius-line"/>
+      <w:bookmarkEnd w:id="25"/>
+      <w:r>
+        <w:t xml:space="preserve">First archaeological exploration and the Movius Line</w:t>
+      </w:r>
+    </w:p>
+    <w:p>
+      <w:pPr>
+        <w:pStyle w:val="FirstParagraph"/>
+      </w:pPr>
+      <w:r>
+        <w:t xml:space="preserve">Since the 19th century, archaeological interest was focussed on the central part of the Irrawaddy River in central Myanmar. The first artefacts were discovered by Morris in 1930 in Upper Myanmar later assigned to the Anyathian culture from the Lower Palaeolithic in Southeast Asia</w:t>
+      </w:r>
+      <w:r>
+        <w:t xml:space="preserve"> </w:t>
+      </w:r>
+      <w:r>
+        <w:t xml:space="preserve">(Movius 1948)</w:t>
+      </w:r>
+      <w:r>
+        <w:t xml:space="preserve">. Anyathian artefacts are mainly found in the secondary deposits of the Pleistocene terrace gravels of the Irrawaddy River, generally containing only few handaxes</w:t>
+      </w:r>
+      <w:r>
+        <w:t xml:space="preserve"> </w:t>
+      </w:r>
+      <w:r>
+        <w:t xml:space="preserve">(Movius 1948)</w:t>
+      </w:r>
+      <w:r>
+        <w:t xml:space="preserve">. The occupation of the Irrawaddy River terraces during the Pleistocene seems to be limited to the east bank of the River and the central part of Myanmar because the finds concentrate in the region around Chauk, Nyaung-U and Yenanyaung</w:t>
+      </w:r>
+      <w:r>
+        <w:t xml:space="preserve"> </w:t>
+      </w:r>
+      <w:r>
+        <w:t xml:space="preserve">(Movius 1944; Hellmut de Terra 1943)</w:t>
+      </w:r>
+      <w:r>
+        <w:t xml:space="preserve">.</w:t>
+      </w:r>
+    </w:p>
+    <w:p>
+      <w:pPr>
         <w:pStyle w:val="BodyText"/>
       </w:pPr>
       <w:r>
-        <w:t xml:space="preserve">Rep</w:t>
+        <w:t xml:space="preserve">Probably due to raw material constraints (fossil wood and silicified tuff), the three phases of the Early Anyathian are dominated by a high degree of uniformity of the stone tools</w:t>
+      </w:r>
+      <w:r>
+        <w:t xml:space="preserve"> </w:t>
+      </w:r>
+      <w:r>
+        <w:t xml:space="preserve">(Movius 1948)</w:t>
+      </w:r>
+      <w:r>
+        <w:t xml:space="preserve">. Fossil wood is difficult to flake because it easily flakes parallel to the natural fibres of the wood. Most of the artefacts made from fossil wood are worked on only one plane; multiple flake scars are rare. Silicified tuff is more suitable for stone tool production due to its fine-grained homogenous texture and conchodial fractures, although it can be very porous. In total, 483 implements were found (261 from fossil wood, 220 from silicified tuff and 2 from quartzite). Implements made from fossil wood include mostly handaxes, whereas stone tools made of silicified tuff are dominantly choppers</w:t>
+      </w:r>
+      <w:r>
+        <w:t xml:space="preserve"> </w:t>
+      </w:r>
+      <w:r>
+        <w:t xml:space="preserve">(Hellmut de Terra 1943; Movius 1948)</w:t>
+      </w:r>
+      <w:r>
+        <w:t xml:space="preserve">.</w:t>
       </w:r>
     </w:p>
     <w:p>
@@ -410,7 +583,527 @@
         <w:pStyle w:val="BodyText"/>
       </w:pPr>
       <w:r>
-        <w:t xml:space="preserve">chhibber1934geology</w:t>
+        <w:t xml:space="preserve">In addition, 23 Early Anyathian artefacts were found in situ in the lateritic gravel and gravel deposits of terrace 1 near Chauk on the Hill of Chinaungma. Movius</w:t>
+      </w:r>
+      <w:r>
+        <w:t xml:space="preserve"> </w:t>
+      </w:r>
+      <w:r>
+        <w:t xml:space="preserve">(1943)</w:t>
+      </w:r>
+      <w:r>
+        <w:t xml:space="preserve"> </w:t>
+      </w:r>
+      <w:r>
+        <w:t xml:space="preserve">assigned these implements to the first phase of the Early Anyathian and the beginning of the Middle Pleistocene as the oldest human artefacts found in the Irrawaddy Valley. Implements of phase 2 of the Early Anyathian show either a ferruginous crust, developping during an interpluvial period, or are heavily rolled, suggesting these implements have been derived from older deposits. Most of the Artefacts from the third phase of the Early Anyathian are very heavily rolled and are associated with the early Upper Pleistocene when the gravels were deposited</w:t>
+      </w:r>
+      <w:r>
+        <w:t xml:space="preserve"> </w:t>
+      </w:r>
+      <w:r>
+        <w:t xml:space="preserve">(Hellmut de Terra 1943)</w:t>
+      </w:r>
+      <w:r>
+        <w:t xml:space="preserve">.</w:t>
+      </w:r>
+    </w:p>
+    <w:p>
+      <w:pPr>
+        <w:pStyle w:val="BodyText"/>
+      </w:pPr>
+      <w:r>
+        <w:t xml:space="preserve">Comparing the more complex technologies found in Africa, Europe, the Levant and SW Asia to the simpler chopper/chopping tool technology of Southeast/East Asia, Movius proposed the concept of the Movius Line that separates the Lower Palaeolithic into two cultures - the simple or non- stone tool-making cultures in E and SE Asia (e.g. Imjin/Hantan River Basin, Korea and Luonan Basin and Longyadong Cave, China) and northern China (e.g. Zhoukoudian) and the more complex technologies in Africa, Europe and SW Asia (e.g. Olduvai George Beds, Tanzania and Olorgesailie, Kenya)</w:t>
+      </w:r>
+      <w:r>
+        <w:t xml:space="preserve"> </w:t>
+      </w:r>
+      <w:r>
+        <w:t xml:space="preserve">(Brumm and Moore 2012; Norton et al. 2006; Gao and Dennell 2014; Dennell 2014)</w:t>
+      </w:r>
+      <w:r>
+        <w:t xml:space="preserve">. In addition, the term "Anyathian" is no longer used, instead the time span in question is referred to as the Middle Pleistocene.</w:t>
+      </w:r>
+    </w:p>
+    <w:p>
+      <w:pPr>
+        <w:pStyle w:val="Heading3"/>
+      </w:pPr>
+      <w:bookmarkStart w:id="26" w:name="the-movius-line-in-modern-quaternary-science"/>
+      <w:bookmarkEnd w:id="26"/>
+      <w:r>
+        <w:t xml:space="preserve">The Movius Line in modern quaternary science</w:t>
+      </w:r>
+    </w:p>
+    <w:p>
+      <w:pPr>
+        <w:pStyle w:val="FirstParagraph"/>
+      </w:pPr>
+      <w:r>
+        <w:t xml:space="preserve">In modern quaternary science, the Movius Line and its implications on human evolution in Southeast Asia are highly debated</w:t>
+      </w:r>
+      <w:r>
+        <w:t xml:space="preserve"> </w:t>
+      </w:r>
+      <w:r>
+        <w:t xml:space="preserve">(e.g. Brumm and Moore 2012; Dennell 2016; Norton and Bae 2008; Norton et al. 2006; Petraglia and Shipton 2008; Schick 1994)</w:t>
+      </w:r>
+      <w:r>
+        <w:t xml:space="preserve">. Hutterer</w:t>
+      </w:r>
+      <w:r>
+        <w:t xml:space="preserve"> </w:t>
+      </w:r>
+      <w:r>
+        <w:t xml:space="preserve">(1977)</w:t>
+      </w:r>
+      <w:r>
+        <w:t xml:space="preserve"> </w:t>
+      </w:r>
+      <w:r>
+        <w:t xml:space="preserve">states only questionable geological associations between artefacts and the River terraces have been made and assumptions regarding the chronology of artefacts were mostly based on the degree of rolling</w:t>
+      </w:r>
+      <w:r>
+        <w:t xml:space="preserve"> </w:t>
+      </w:r>
+      <w:r>
+        <w:t xml:space="preserve">(Dennell 2014)</w:t>
+      </w:r>
+      <w:r>
+        <w:t xml:space="preserve">. Norton et al.</w:t>
+      </w:r>
+      <w:r>
+        <w:t xml:space="preserve"> </w:t>
+      </w:r>
+      <w:r>
+        <w:t xml:space="preserve">(2006)</w:t>
+      </w:r>
+      <w:r>
+        <w:t xml:space="preserve"> </w:t>
+      </w:r>
+      <w:r>
+        <w:t xml:space="preserve">reworked the concept of the Movius Line by incorporating existing issues with the “traditional” Movius Line. The three main characteristics of the “Movius Line sensu lato” are the lower frequency of handaxe bearing sites in East Asia compared to Africa and India; the much lower percentage of bifacially made tools in East Asian assemblages and the morphological similarities to Acheulean artefacts</w:t>
+      </w:r>
+      <w:r>
+        <w:t xml:space="preserve"> </w:t>
+      </w:r>
+      <w:r>
+        <w:t xml:space="preserve">(Norton et al. 2006; Norton and Bae 2008)</w:t>
+      </w:r>
+      <w:r>
+        <w:t xml:space="preserve">.</w:t>
+      </w:r>
+    </w:p>
+    <w:p>
+      <w:pPr>
+        <w:pStyle w:val="BodyText"/>
+      </w:pPr>
+      <w:r>
+        <w:t xml:space="preserve">Acheulean bifacial tools are the earliest known artefacts from Africa dating to 1.76 Ma respectively to 1.7- 1.6 Ma</w:t>
+      </w:r>
+      <w:r>
+        <w:t xml:space="preserve"> </w:t>
+      </w:r>
+      <w:r>
+        <w:t xml:space="preserve">(Brumm and Moore 2012; Lycett and Bae 2010; Norton et al. 2006)</w:t>
+      </w:r>
+      <w:r>
+        <w:t xml:space="preserve">. These stone tools show a degree of standardization</w:t>
+      </w:r>
+      <w:r>
+        <w:t xml:space="preserve"> </w:t>
+      </w:r>
+      <w:r>
+        <w:t xml:space="preserve">(Norton et al. 2006)</w:t>
+      </w:r>
+      <w:r>
+        <w:t xml:space="preserve">, included handaxes, cleavers, picks, knives, lanceolates and unifaces</w:t>
+      </w:r>
+      <w:r>
+        <w:t xml:space="preserve"> </w:t>
+      </w:r>
+      <w:r>
+        <w:t xml:space="preserve">(Brumm and Moore 2012)</w:t>
+      </w:r>
+      <w:r>
+        <w:t xml:space="preserve"> </w:t>
+      </w:r>
+      <w:r>
+        <w:t xml:space="preserve">and are associated with hominins during the Pleistocene</w:t>
+      </w:r>
+      <w:r>
+        <w:t xml:space="preserve"> </w:t>
+      </w:r>
+      <w:r>
+        <w:t xml:space="preserve">(Petraglia and Shipton 2008)</w:t>
+      </w:r>
+      <w:r>
+        <w:t xml:space="preserve">. Used until 100 ka ago, Acheulean tools are commonly interpreted as butchery tools, although other functions are possible as well</w:t>
+      </w:r>
+      <w:r>
+        <w:t xml:space="preserve"> </w:t>
+      </w:r>
+      <w:r>
+        <w:t xml:space="preserve">(Brumm and Moore 2012)</w:t>
+      </w:r>
+      <w:r>
+        <w:t xml:space="preserve">. The definition of the Acheulean is not always straightforward and bifaces have been produced in different parts of the world over several 100 ka</w:t>
+      </w:r>
+      <w:r>
+        <w:t xml:space="preserve"> </w:t>
+      </w:r>
+      <w:r>
+        <w:t xml:space="preserve">(Dennell 2016)</w:t>
+      </w:r>
+      <w:r>
+        <w:t xml:space="preserve">.</w:t>
+      </w:r>
+    </w:p>
+    <w:p>
+      <w:pPr>
+        <w:pStyle w:val="BodyText"/>
+      </w:pPr>
+      <w:r>
+        <w:t xml:space="preserve">Instead of assigning stone tools to certain technologies linked to different groups of early humans, and making implications about their abilities to produce stone tools, acknowledging the spatial and temporal diversity of lithic records in Eurasia is necessary</w:t>
+      </w:r>
+      <w:r>
+        <w:t xml:space="preserve"> </w:t>
+      </w:r>
+      <w:r>
+        <w:t xml:space="preserve">(Dennell 2016)</w:t>
+      </w:r>
+      <w:r>
+        <w:t xml:space="preserve">. Reasons for the lack of Acheulean technology east of the Movius Line are recently more investigated, including constraints on raw material, demographic and social transmission, environmental changes and dispersal routes</w:t>
+      </w:r>
+      <w:r>
+        <w:t xml:space="preserve"> </w:t>
+      </w:r>
+      <w:r>
+        <w:t xml:space="preserve">(Brumm and Moore 2012; Dennell 2016; Norton and Bae 2008; Norton et al. 2006; Petraglia and Shipton 2008; Schick 1994)</w:t>
+      </w:r>
+      <w:r>
+        <w:t xml:space="preserve">.</w:t>
+      </w:r>
+    </w:p>
+    <w:p>
+      <w:pPr>
+        <w:pStyle w:val="BodyText"/>
+      </w:pPr>
+      <w:r>
+        <w:t xml:space="preserve">The use of stone tools may have been influenced by certain situations, tasks or individuals. Consequently, different individuals or groups could have used bifaces rarely, never or only at specific events or times</w:t>
+      </w:r>
+      <w:r>
+        <w:t xml:space="preserve"> </w:t>
+      </w:r>
+      <w:r>
+        <w:t xml:space="preserve">(Dennell 2016)</w:t>
+      </w:r>
+      <w:r>
+        <w:t xml:space="preserve">. There may have been no need for intensive stone tool production, or a different material was used at some point. This theory is known as the “bamboo hypothesis”</w:t>
+      </w:r>
+      <w:r>
+        <w:t xml:space="preserve"> </w:t>
+      </w:r>
+      <w:r>
+        <w:t xml:space="preserve">(Field and Lahr 2005; Lycett and Bae 2010; Schick 1994)</w:t>
+      </w:r>
+      <w:r>
+        <w:t xml:space="preserve"> </w:t>
+      </w:r>
+      <w:r>
+        <w:t xml:space="preserve">and states that early modern humans used bamboo instead of stones to make tools</w:t>
+      </w:r>
+      <w:r>
+        <w:t xml:space="preserve"> </w:t>
+      </w:r>
+      <w:r>
+        <w:t xml:space="preserve">(Schick 1994)</w:t>
+      </w:r>
+      <w:r>
+        <w:t xml:space="preserve"> </w:t>
+      </w:r>
+      <w:r>
+        <w:t xml:space="preserve">leaving behind no archaeological record</w:t>
+      </w:r>
+      <w:r>
+        <w:t xml:space="preserve"> </w:t>
+      </w:r>
+      <w:r>
+        <w:t xml:space="preserve">(Lycett and Bae 2010)</w:t>
+      </w:r>
+      <w:r>
+        <w:t xml:space="preserve">.</w:t>
+      </w:r>
+    </w:p>
+    <w:p>
+      <w:pPr>
+        <w:pStyle w:val="BodyText"/>
+      </w:pPr>
+      <w:r>
+        <w:t xml:space="preserve">Movius</w:t>
+      </w:r>
+      <w:r>
+        <w:t xml:space="preserve"> </w:t>
+      </w:r>
+      <w:r>
+        <w:t xml:space="preserve">(1944)</w:t>
+      </w:r>
+      <w:r>
+        <w:t xml:space="preserve"> </w:t>
+      </w:r>
+      <w:r>
+        <w:t xml:space="preserve">stated that the raw material used east of the Movius Line was often of low quality quartz and quartzite that would prevent the production of the same kind of bifaces</w:t>
+      </w:r>
+      <w:r>
+        <w:t xml:space="preserve"> </w:t>
+      </w:r>
+      <w:r>
+        <w:t xml:space="preserve">(Dennell 2016; Lycett and Bae 2010)</w:t>
+      </w:r>
+      <w:r>
+        <w:t xml:space="preserve">. However, handaxes from Zhoukoudian Locality 1, Chongokni and Kumpari (China) are bifacially worked and are made of quartz and quartzite river cobbles from this area</w:t>
+      </w:r>
+      <w:r>
+        <w:t xml:space="preserve"> </w:t>
+      </w:r>
+      <w:r>
+        <w:t xml:space="preserve">(Lycett and Bae 2010)</w:t>
+      </w:r>
+      <w:r>
+        <w:t xml:space="preserve">.</w:t>
+      </w:r>
+    </w:p>
+    <w:p>
+      <w:pPr>
+        <w:pStyle w:val="BodyText"/>
+      </w:pPr>
+      <w:r>
+        <w:t xml:space="preserve">Whilst colonizing East Asia, early modern humans encountered barriers such as mountain ranges, river deltas, oceans and deserts that provide a range of resources (e.g. water, food, shelter)</w:t>
+      </w:r>
+      <w:r>
+        <w:t xml:space="preserve"> </w:t>
+      </w:r>
+      <w:r>
+        <w:t xml:space="preserve">(Lycett and Bae 2010)</w:t>
+      </w:r>
+      <w:r>
+        <w:t xml:space="preserve">. However, the environment during the Middle Pleistocene was challenging in terms of changing climatic conditions and accompanying biogeographic transitions</w:t>
+      </w:r>
+      <w:r>
+        <w:t xml:space="preserve"> </w:t>
+      </w:r>
+      <w:r>
+        <w:t xml:space="preserve">(Bar-Yosef and Belfer-Cohen 2001; Field and Lahr 2005; Lycett and Bae 2010; Schick 1994)</w:t>
+      </w:r>
+      <w:r>
+        <w:t xml:space="preserve">.</w:t>
+      </w:r>
+      <w:r>
+        <w:t xml:space="preserve"> </w:t>
+      </w:r>
+      <w:r>
+        <w:t xml:space="preserve">Based on GIS analyses, Field &amp; Lahr</w:t>
+      </w:r>
+      <w:r>
+        <w:t xml:space="preserve"> </w:t>
+      </w:r>
+      <w:r>
+        <w:t xml:space="preserve">(2005)</w:t>
+      </w:r>
+      <w:r>
+        <w:t xml:space="preserve"> </w:t>
+      </w:r>
+      <w:r>
+        <w:t xml:space="preserve">and Field et al.</w:t>
+      </w:r>
+      <w:r>
+        <w:t xml:space="preserve"> </w:t>
+      </w:r>
+      <w:r>
+        <w:t xml:space="preserve">(2007)</w:t>
+      </w:r>
+      <w:r>
+        <w:t xml:space="preserve"> </w:t>
+      </w:r>
+      <w:r>
+        <w:t xml:space="preserve">identified possible routes from Africa leading eastwards along the coasts to Asia and eventually via the Sunda Shelf to Australia. This “Southern Dispersal Route” is dated to around 75-60ka</w:t>
+      </w:r>
+      <w:r>
+        <w:t xml:space="preserve"> </w:t>
+      </w:r>
+      <w:r>
+        <w:t xml:space="preserve">(Field and Lahr 2005; Field, Petraglia, and Lahr 2007; Clarkson, Jones, and Harris 2012; Macaulay et al. 2005; Marwick 2009)</w:t>
+      </w:r>
+      <w:r>
+        <w:t xml:space="preserve"> </w:t>
+      </w:r>
+      <w:r>
+        <w:t xml:space="preserve">matching with some Middle Pleistocene archaeological sites in Africa, India (e.g. Borra, the Kokan Complex and the Hiran Valley) and SE Asia adjacent to coastal regions dated to 56-69ka. A dispersal along the coasts and rivers seems reasonable because they provide sufficient resources. However, these first temporary settlements would not necessarily leave behind an archaeological record due to the rising sea level and the subsequent flooding of the Sunda shelf because of environmental changes</w:t>
+      </w:r>
+      <w:r>
+        <w:t xml:space="preserve"> </w:t>
+      </w:r>
+      <w:r>
+        <w:t xml:space="preserve">(Marwick 2009)</w:t>
+      </w:r>
+      <w:r>
+        <w:t xml:space="preserve">.</w:t>
+      </w:r>
+    </w:p>
+    <w:p>
+      <w:pPr>
+        <w:pStyle w:val="BodyText"/>
+      </w:pPr>
+      <w:r>
+        <w:t xml:space="preserve">Recently, the model of demographic and social transmission has been proposed as a possible explanation for the diverse development of technologies in E/SE Asia and W/SW Asia. The concept is based on the assumption that a certain effective population size is essential for developing traditions and technologies to be passed on to further generations</w:t>
+      </w:r>
+      <w:r>
+        <w:t xml:space="preserve"> </w:t>
+      </w:r>
+      <w:r>
+        <w:t xml:space="preserve">(Lycett and Bae 2010; Lycett and Norton 2010; Lycett 2007b)</w:t>
+      </w:r>
+      <w:r>
+        <w:t xml:space="preserve">. Given the colonization of the whole of East Asia and the distance to Africa decreasing the population size, the population density may have been too low to maintain or establish more complex tool making techniques</w:t>
+      </w:r>
+      <w:r>
+        <w:t xml:space="preserve"> </w:t>
+      </w:r>
+      <w:r>
+        <w:t xml:space="preserve">(Lycett and Norton 2010; Lycett 2007b; Dennell 2014)</w:t>
+      </w:r>
+      <w:r>
+        <w:t xml:space="preserve">.</w:t>
+      </w:r>
+    </w:p>
+    <w:p>
+      <w:pPr>
+        <w:pStyle w:val="BodyText"/>
+      </w:pPr>
+      <w:r>
+        <w:t xml:space="preserve">Dennell is one of the more recent critics of the concept of the Movius Line describing Movius' views as “backwards”, “ancient” and “eurocentric”</w:t>
+      </w:r>
+      <w:r>
+        <w:t xml:space="preserve"> </w:t>
+      </w:r>
+      <w:r>
+        <w:t xml:space="preserve">(Dennell 2016)</w:t>
+      </w:r>
+      <w:r>
+        <w:t xml:space="preserve">. The drawing of a line to mark differences in stone tool production between SE and SW/W Asia neglects the variety and complexity of lithic assemblages on either side of the line, leaving East Asia in a minor position in human evolution</w:t>
+      </w:r>
+      <w:r>
+        <w:t xml:space="preserve"> </w:t>
+      </w:r>
+      <w:r>
+        <w:t xml:space="preserve">(Dennell 2014; Dennell 2016)</w:t>
+      </w:r>
+      <w:r>
+        <w:t xml:space="preserve">. According to Dennell, none of the material found by Movius and his colleagues has a stratigraphic context and they failed to identify a sequence of four terraces along the Irrawaddy River from the Middle to Upper Pleistocene. Furthermore, because of the finding context, connections to other Middle Pleistocene Acheulean assemblages in Southwest Asia are difficult to demonstrate</w:t>
+      </w:r>
+      <w:r>
+        <w:t xml:space="preserve"> </w:t>
+      </w:r>
+      <w:r>
+        <w:t xml:space="preserve">(Dennell 2016; Dennell 2014)</w:t>
+      </w:r>
+      <w:r>
+        <w:t xml:space="preserve">.</w:t>
+      </w:r>
+    </w:p>
+    <w:p>
+      <w:pPr>
+        <w:pStyle w:val="Heading3"/>
+      </w:pPr>
+      <w:bookmarkStart w:id="27" w:name="landscape-observations"/>
+      <w:bookmarkEnd w:id="27"/>
+      <w:r>
+        <w:t xml:space="preserve">Landscape observations</w:t>
+      </w:r>
+    </w:p>
+    <w:p>
+      <w:pPr>
+        <w:pStyle w:val="FirstParagraph"/>
+      </w:pPr>
+      <w:r>
+        <w:t xml:space="preserve">The landscape in the Lower Irrawaddy region is characterized by a series of landforms on different levels on the eastern side of the river. There are sand cliffs that are heavily incised. On the west bank of the river, an old maeander of the Irrawaddy, but no terrace-like forms can be seen apart from the remnants of a plateau or peneplaned surface further inland. Another landscape feature is the geological fault zone east of Chauk, marking the base of the Shan scarp.</w:t>
+      </w:r>
+    </w:p>
+    <w:p>
+      <w:pPr>
+        <w:pStyle w:val="BodyText"/>
+      </w:pPr>
+      <w:r>
+        <w:t xml:space="preserve">The uppermost landform (L1) is only sparsely preserved with one relict hill where the Chinthaungma monastery sits 70 m above the river level. Thick red gravel layers with a reddish-brown silty sand matrix overly the bedrock.</w:t>
+      </w:r>
+    </w:p>
+    <w:p>
+      <w:pPr>
+        <w:pStyle w:val="BodyText"/>
+      </w:pPr>
+      <w:r>
+        <w:t xml:space="preserve">Landform 2 (L2) can be distinguished by the scarcity of vegetation compared to the lower landform 3 (L3). Probably due to the very thin or absent soil layer on top pf the bedrock, only grass, shrubs and some scattered trees grow on L2. The terrain is severely incised and has a lot of gently rolling gullies and valleys.</w:t>
+      </w:r>
+    </w:p>
+    <w:p>
+      <w:pPr>
+        <w:pStyle w:val="BodyText"/>
+      </w:pPr>
+      <w:r>
+        <w:t xml:space="preserve">On L3, the vegetation is more prominent and there are fewer incisions. The red gravel layer is not as dominant as on L1, whereas the soil layer seems to be more pronounced. There are some filled fields and a golf course that was created in 1947 for the local oil workers. Because of its lower location, the gravels may be colluvial redposits from L1, although it could be an alluvial terrace.</w:t>
+      </w:r>
+    </w:p>
+    <w:p>
+      <w:pPr>
+        <w:pStyle w:val="BodyText"/>
+      </w:pPr>
+      <w:r>
+        <w:t xml:space="preserve">According to Movius, two more levels can be spotted from the river. After an intensive inspection, the fourth landform (L4) may be a cliff close to the river (base at 46 m) with a slight elevation compared to the river (41 m). In contrast to the other levels, the red gravel layer is absent on L4. However, the bedrock is overlain by coarse gravels in a reddish brown sandy silt matrix (5 cm) that is followed by reddish brown fine grained sandy silt with occasional small gravel clasts, as well as small carbonate modules.</w:t>
+      </w:r>
+    </w:p>
+    <w:p>
+      <w:pPr>
+        <w:pStyle w:val="BodyText"/>
+      </w:pPr>
+      <w:r>
+        <w:t xml:space="preserve">However, these landforms cannot be described as terraces for certain. There are indications that it might be terraces as elucidated by Movius, e.g. the gravels found on L1 and L3. But explicit terraces could not be identified in the field, especially due to the absence of terraces on the west side of the Irrawaddy River. More intensive cultivation and a very disturbed landscape could be reasons for that.</w:t>
+      </w:r>
+    </w:p>
+    <w:p>
+      <w:pPr>
+        <w:pStyle w:val="BodyText"/>
+      </w:pPr>
+      <w:r>
+        <w:t xml:space="preserve">In general, the cuttings consist of 4 layers and a thin soil profile of about 5 cm. The uppermost layer is made from brownish red poorly sorted gravel that contains medium to well-rounded cobbles and pebbles. The slightly silty sandy matrix contains an increasing amount of gravel towards the top. The cobbles are weathered and the larger ones are made from fossil wood. There is no bedding, sorting or imbrication visible. Fine roots penetrate the profile throughout. The lower contact with the following layer is moderately sharp. The gravel layer is followed by a brownish red silty sand that is well rounded with no obvious bedding. There occasional lighter patches that could indicate decayed pebbles. The contact with the next layer is fairly sharp. Between the bedrock and the red sand layer there is angular weathered bedrock intertwined with a dark band, possibly either a weathered palaeosurface or a weathered intrusion of host rock. The bedrock itself is medium to fine-grained light grey and brown red sand including some silt. The red band could be filling from above. A few isolated roots are visible.</w:t>
+      </w:r>
+    </w:p>
+    <w:p>
+      <w:pPr>
+        <w:pStyle w:val="Heading2"/>
+      </w:pPr>
+      <w:bookmarkStart w:id="28" w:name="survey-data"/>
+      <w:bookmarkEnd w:id="28"/>
+      <w:r>
+        <w:t xml:space="preserve">Survey data</w:t>
+      </w:r>
+    </w:p>
+    <w:p>
+      <w:pPr>
+        <w:pStyle w:val="Heading2"/>
+      </w:pPr>
+      <w:bookmarkStart w:id="29" w:name="surface-finds-of-stone-artefacts"/>
+      <w:bookmarkEnd w:id="29"/>
+      <w:r>
+        <w:t xml:space="preserve">Surface finds of stone artefacts</w:t>
+      </w:r>
+    </w:p>
+    <w:p>
+      <w:pPr>
+        <w:pStyle w:val="Heading2"/>
+      </w:pPr>
+      <w:bookmarkStart w:id="30" w:name="formation-of-the-terraces-and-archaeological-contexts"/>
+      <w:bookmarkEnd w:id="30"/>
+      <w:r>
+        <w:t xml:space="preserve">Formation of the terraces and archaeological contexts</w:t>
       </w:r>
     </w:p>
     <w:p>
@@ -422,658 +1115,27 @@
         </w:numPr>
       </w:pPr>
       <w:r>
-        <w:t xml:space="preserve">survey early literature on red earth deposits</w:t>
-      </w:r>
-    </w:p>
-    <w:p>
-      <w:pPr>
-        <w:pStyle w:val="Heading2"/>
-      </w:pPr>
-      <w:bookmarkStart w:id="24" w:name="archaeology-of-the-irrawady-terraces"/>
-      <w:bookmarkEnd w:id="24"/>
-      <w:r>
-        <w:t xml:space="preserve">Archaeology of the Irrawady terraces</w:t>
-      </w:r>
-    </w:p>
-    <w:p>
-      <w:pPr>
-        <w:pStyle w:val="Heading3"/>
-      </w:pPr>
-      <w:bookmarkStart w:id="25" w:name="first-archaeological-exploration-and-the-movius-line"/>
-      <w:bookmarkEnd w:id="25"/>
-      <w:r>
-        <w:t xml:space="preserve">First archaeological exploration and the Movius Line</w:t>
-      </w:r>
-    </w:p>
-    <w:p>
-      <w:pPr>
-        <w:pStyle w:val="FirstParagraph"/>
-      </w:pPr>
-      <w:r>
-        <w:t xml:space="preserve">Since the 19th century, archaeological interest was focussed on the central part of the Irrawaddy River in central Myanmar. The first artefacts were discovered by Morris in 1930 in Upper Myanmar later assigned to the Anyathian culture from the Lower Palaeolithic in Southeast Asia</w:t>
-      </w:r>
-      <w:r>
-        <w:t xml:space="preserve"> </w:t>
-      </w:r>
-      <w:r>
-        <w:t xml:space="preserve">(Movius 1948)</w:t>
-      </w:r>
-      <w:r>
-        <w:t xml:space="preserve">. Anyathian artefacts are mainly found in the secondary deposits of the Pleistocene terrace gravels of the Irrawaddy River, generally containing only few handaxes</w:t>
-      </w:r>
-      <w:r>
-        <w:t xml:space="preserve"> </w:t>
-      </w:r>
-      <w:r>
-        <w:t xml:space="preserve">(Movius 1948)</w:t>
-      </w:r>
-      <w:r>
-        <w:t xml:space="preserve">. The occupation of the Irrawaddy River terraces during the Pleistocene seems to be limited to the east bank of the River and the central part of Myanmar because the finds concentrate in the region around Chauk, Nyaung-U and Yenanyaung</w:t>
-      </w:r>
-      <w:r>
-        <w:t xml:space="preserve"> </w:t>
-      </w:r>
-      <w:r>
-        <w:t xml:space="preserve">(Movius 1944; Hellmut de Terra 1943)</w:t>
-      </w:r>
-      <w:r>
-        <w:t xml:space="preserve">.</w:t>
-      </w:r>
-    </w:p>
-    <w:p>
-      <w:pPr>
-        <w:pStyle w:val="BodyText"/>
-      </w:pPr>
-      <w:r>
-        <w:t xml:space="preserve">Probably due to raw material constraints (fossil wood and silicified tuff), the three phases of the Early Anyathian are dominated by a high degree of uniformity of the stone tools</w:t>
-      </w:r>
-      <w:r>
-        <w:t xml:space="preserve"> </w:t>
-      </w:r>
-      <w:r>
-        <w:t xml:space="preserve">(Movius 1948)</w:t>
-      </w:r>
-      <w:r>
-        <w:t xml:space="preserve">. Fossil wood is difficult to flake because it easily flakes parallel to the natural fibres of the wood. Most of the artefacts made from fossil wood are worked on only one plane; multiple flake scars are rare. Silicified tuff is more suitable for stone tool production due to its fine-grained homogenous texture and conchodial fractures, although it can be very porous. In total, 483 implements were found (261 from fossil wood, 220 from silicified tuff and 2 from quartzite). Implements made from fossil wood include mostly handaxes, whereas stone tools made of silicified tuff are dominantly choppers</w:t>
-      </w:r>
-      <w:r>
-        <w:t xml:space="preserve"> </w:t>
-      </w:r>
-      <w:r>
-        <w:t xml:space="preserve">(Hellmut de Terra 1943; Movius 1948)</w:t>
-      </w:r>
-      <w:r>
-        <w:t xml:space="preserve">.</w:t>
-      </w:r>
-    </w:p>
-    <w:p>
-      <w:pPr>
-        <w:pStyle w:val="BodyText"/>
-      </w:pPr>
-      <w:r>
-        <w:t xml:space="preserve">In addition, 23 Early Anyathian artefacts were found in situ in the lateritic gravel and gravel deposits of terrace 1 near Chauk on the Hill of Chinaungma. Movius</w:t>
-      </w:r>
-      <w:r>
-        <w:t xml:space="preserve"> </w:t>
-      </w:r>
-      <w:r>
-        <w:t xml:space="preserve">(1943)</w:t>
-      </w:r>
-      <w:r>
-        <w:t xml:space="preserve"> </w:t>
-      </w:r>
-      <w:r>
-        <w:t xml:space="preserve">assigned these implements to the first phase of the Early Anyathian and the beginning of the Middle Pleistocene as the oldest human artefacts found in the Irrawaddy Valley. Implements of phase 2 of the Early Anyathian show either a ferruginous crust, developping during an interpluvial period, or are heavily rolled, suggesting these implements have been derived from older deposits. Most of the Artefacts from the third phase of the Early Anyathian are very heavily rolled and are associated with the early Upper Pleistocene when the gravels were deposited</w:t>
-      </w:r>
-      <w:r>
-        <w:t xml:space="preserve"> </w:t>
-      </w:r>
-      <w:r>
-        <w:t xml:space="preserve">(Hellmut de Terra 1943)</w:t>
-      </w:r>
-      <w:r>
-        <w:t xml:space="preserve">.</w:t>
-      </w:r>
-    </w:p>
-    <w:p>
-      <w:pPr>
-        <w:pStyle w:val="BodyText"/>
-      </w:pPr>
-      <w:r>
-        <w:t xml:space="preserve">Comparing the more complex technologies found in Africa, Europe, the Levant and SW Asia to the simpler chopper/chopping tool technology of Southeast/East Asia, Movius proposed the concept of the Movius Line that separates the Lower Palaeolithic into two cultures - the simple or non- stone tool-making cultures in E and SE Asia (e.g. Imjin/Hantan River Basin, Korea and Luonan Basin and Longyadong Cave, China) and northern China (e.g. Zhoukoudian) and the more complex technologies in Africa, Europe and SW Asia (e.g. Olduvai George Beds, Tanzania and Olorgesailie, Kenya)</w:t>
-      </w:r>
-      <w:r>
-        <w:t xml:space="preserve"> </w:t>
-      </w:r>
-      <w:r>
-        <w:t xml:space="preserve">(Brumm and Moore 2012; Norton et al. 2006; Gao and Dennell 2014; Dennell 2014)</w:t>
-      </w:r>
-      <w:r>
-        <w:t xml:space="preserve">. In addition, the term "Anyathian" is no longer used, instead the time span in question is referred to as the Middle Pleistocene.</w:t>
-      </w:r>
-    </w:p>
-    <w:p>
-      <w:pPr>
-        <w:pStyle w:val="Heading3"/>
-      </w:pPr>
-      <w:bookmarkStart w:id="26" w:name="the-movius-line-in-modern-quaternary-science"/>
-      <w:bookmarkEnd w:id="26"/>
-      <w:r>
-        <w:t xml:space="preserve">The Movius Line in modern quaternary science</w:t>
-      </w:r>
-    </w:p>
-    <w:p>
-      <w:pPr>
-        <w:pStyle w:val="FirstParagraph"/>
-      </w:pPr>
-      <w:r>
-        <w:t xml:space="preserve">In modern quaternary science, the Movius Line and its implications on human evolution in Southeast Asia are highly debated</w:t>
-      </w:r>
-      <w:r>
-        <w:t xml:space="preserve"> </w:t>
-      </w:r>
-      <w:r>
-        <w:t xml:space="preserve">(e.g. Brumm and Moore 2012; Dennell 2016; Norton and Bae 2008; Norton et al. 2006; Petraglia and Shipton 2008; Schick 1994)</w:t>
-      </w:r>
-      <w:r>
-        <w:t xml:space="preserve">. Hutterer</w:t>
-      </w:r>
-      <w:r>
-        <w:t xml:space="preserve"> </w:t>
-      </w:r>
-      <w:r>
-        <w:t xml:space="preserve">(1977)</w:t>
-      </w:r>
-      <w:r>
-        <w:t xml:space="preserve"> </w:t>
-      </w:r>
-      <w:r>
-        <w:t xml:space="preserve">states only questionable geological associations between artefacts and the River terraces have been made and assumptions regarding the chronology of artefacts were mostly based on the degree of rolling</w:t>
-      </w:r>
-      <w:r>
-        <w:t xml:space="preserve"> </w:t>
-      </w:r>
-      <w:r>
-        <w:t xml:space="preserve">(Dennell 2014)</w:t>
-      </w:r>
-      <w:r>
-        <w:t xml:space="preserve">. Norton et al.</w:t>
-      </w:r>
-      <w:r>
-        <w:t xml:space="preserve"> </w:t>
-      </w:r>
-      <w:r>
-        <w:t xml:space="preserve">(2006)</w:t>
-      </w:r>
-      <w:r>
-        <w:t xml:space="preserve"> </w:t>
-      </w:r>
-      <w:r>
-        <w:t xml:space="preserve">reworked the concept of the Movius Line by incorporating existing issues with the “traditional” Movius Line. The three main characteristics of the “Movius Line sensu lato” are the lower frequency of handaxe bearing sites in East Asia compared to Africa and India; the much lower percentage of bifacially made tools in East Asian assemblages and the morphological similarities to Acheulean artefacts</w:t>
-      </w:r>
-      <w:r>
-        <w:t xml:space="preserve"> </w:t>
-      </w:r>
-      <w:r>
-        <w:t xml:space="preserve">(Norton et al. 2006; Norton and Bae 2008)</w:t>
-      </w:r>
-      <w:r>
-        <w:t xml:space="preserve">.</w:t>
-      </w:r>
-    </w:p>
-    <w:p>
-      <w:pPr>
-        <w:pStyle w:val="BodyText"/>
-      </w:pPr>
-      <w:r>
-        <w:t xml:space="preserve">Acheulean bifacial tools are the earliest known artefacts from Africa dating to 1.76 Ma respectively to 1.7- 1.6 Ma</w:t>
-      </w:r>
-      <w:r>
-        <w:t xml:space="preserve"> </w:t>
-      </w:r>
-      <w:r>
-        <w:t xml:space="preserve">(Brumm and Moore 2012; Lycett and Bae 2010; Norton et al. 2006)</w:t>
-      </w:r>
-      <w:r>
-        <w:t xml:space="preserve">. These stone tools show a degree of standardization</w:t>
-      </w:r>
-      <w:r>
-        <w:t xml:space="preserve"> </w:t>
-      </w:r>
-      <w:r>
-        <w:t xml:space="preserve">(Norton et al. 2006)</w:t>
-      </w:r>
-      <w:r>
-        <w:t xml:space="preserve">, included handaxes, cleavers, picks, knives, lanceolates and unifaces</w:t>
-      </w:r>
-      <w:r>
-        <w:t xml:space="preserve"> </w:t>
-      </w:r>
-      <w:r>
-        <w:t xml:space="preserve">(Brumm and Moore 2012)</w:t>
-      </w:r>
-      <w:r>
-        <w:t xml:space="preserve"> </w:t>
-      </w:r>
-      <w:r>
-        <w:t xml:space="preserve">and are associated with hominins during the Pleistocene</w:t>
-      </w:r>
-      <w:r>
-        <w:t xml:space="preserve"> </w:t>
-      </w:r>
-      <w:r>
-        <w:t xml:space="preserve">(Petraglia and Shipton 2008)</w:t>
-      </w:r>
-      <w:r>
-        <w:t xml:space="preserve">. Used until 100 ka ago, Acheulean tools are commonly interpreted as butchery tools, although other functions are possible as well</w:t>
-      </w:r>
-      <w:r>
-        <w:t xml:space="preserve"> </w:t>
-      </w:r>
-      <w:r>
-        <w:t xml:space="preserve">(Brumm and Moore 2012)</w:t>
-      </w:r>
-      <w:r>
-        <w:t xml:space="preserve">. The definition of the Acheulean is not always straightforward and bifaces have been produced in different parts of the world over several 100 ka</w:t>
-      </w:r>
-      <w:r>
-        <w:t xml:space="preserve"> </w:t>
-      </w:r>
-      <w:r>
-        <w:t xml:space="preserve">(Dennell 2016)</w:t>
-      </w:r>
-      <w:r>
-        <w:t xml:space="preserve">.</w:t>
-      </w:r>
-    </w:p>
-    <w:p>
-      <w:pPr>
-        <w:pStyle w:val="BodyText"/>
-      </w:pPr>
-      <w:r>
-        <w:t xml:space="preserve">Instead of assigning stone tools to certain technologies linked to different groups of early humans, and making implications about their abilities to produce stone tools, acknowledging the spatial and temporal diversity of lithic records in Eurasia is necessary</w:t>
-      </w:r>
-      <w:r>
-        <w:t xml:space="preserve"> </w:t>
-      </w:r>
-      <w:r>
-        <w:t xml:space="preserve">(Dennell 2016)</w:t>
-      </w:r>
-      <w:r>
-        <w:t xml:space="preserve">. Reasons for the lack of Acheulean technology east of the Movius Line are recently more investigated, including constraints on raw material, demographic and social transmission, environmental changes and dispersal routes</w:t>
-      </w:r>
-      <w:r>
-        <w:t xml:space="preserve"> </w:t>
-      </w:r>
-      <w:r>
-        <w:t xml:space="preserve">(Brumm and Moore 2012; Dennell 2016; Norton and Bae 2008; Norton et al. 2006; Petraglia and Shipton 2008; Schick 1994)</w:t>
-      </w:r>
-      <w:r>
-        <w:t xml:space="preserve">.</w:t>
-      </w:r>
-    </w:p>
-    <w:p>
-      <w:pPr>
-        <w:pStyle w:val="BodyText"/>
-      </w:pPr>
-      <w:r>
-        <w:t xml:space="preserve">The use of stone tools may have been influenced by certain situations, tasks or individuals. Consequently, different individuals or groups could have used bifaces rarely, never or only at specific events or times</w:t>
-      </w:r>
-      <w:r>
-        <w:t xml:space="preserve"> </w:t>
-      </w:r>
-      <w:r>
-        <w:t xml:space="preserve">(Dennell 2016)</w:t>
-      </w:r>
-      <w:r>
-        <w:t xml:space="preserve">. There may have been no need for intensive stone tool production, or a different material was used at some point. This theory is known as the “bamboo hypothesis”</w:t>
-      </w:r>
-      <w:r>
-        <w:t xml:space="preserve"> </w:t>
-      </w:r>
-      <w:r>
-        <w:t xml:space="preserve">(Field and Lahr 2005; Lycett and Bae 2010; Schick 1994)</w:t>
-      </w:r>
-      <w:r>
-        <w:t xml:space="preserve"> </w:t>
-      </w:r>
-      <w:r>
-        <w:t xml:space="preserve">and states that early modern humans used bamboo instead of stones to make tools</w:t>
-      </w:r>
-      <w:r>
-        <w:t xml:space="preserve"> </w:t>
-      </w:r>
-      <w:r>
-        <w:t xml:space="preserve">(Schick 1994)</w:t>
-      </w:r>
-      <w:r>
-        <w:t xml:space="preserve"> </w:t>
-      </w:r>
-      <w:r>
-        <w:t xml:space="preserve">leaving behind no archaeological record</w:t>
-      </w:r>
-      <w:r>
-        <w:t xml:space="preserve"> </w:t>
-      </w:r>
-      <w:r>
-        <w:t xml:space="preserve">(Lycett and Bae 2010)</w:t>
-      </w:r>
-      <w:r>
-        <w:t xml:space="preserve">.</w:t>
-      </w:r>
-    </w:p>
-    <w:p>
-      <w:pPr>
-        <w:pStyle w:val="BodyText"/>
-      </w:pPr>
-      <w:r>
-        <w:t xml:space="preserve">Movius</w:t>
-      </w:r>
-      <w:r>
-        <w:t xml:space="preserve"> </w:t>
-      </w:r>
-      <w:r>
-        <w:t xml:space="preserve">(1944)</w:t>
-      </w:r>
-      <w:r>
-        <w:t xml:space="preserve"> </w:t>
-      </w:r>
-      <w:r>
-        <w:t xml:space="preserve">stated that the raw material used east of the Movius Line was often of low quality quartz and quartzite that would prevent the production of the same kind of bifaces</w:t>
-      </w:r>
-      <w:r>
-        <w:t xml:space="preserve"> </w:t>
-      </w:r>
-      <w:r>
-        <w:t xml:space="preserve">(Dennell 2016; Lycett and Bae 2010)</w:t>
-      </w:r>
-      <w:r>
-        <w:t xml:space="preserve">. However, handaxes from Zhoukoudian Locality 1, Chongokni and Kumpari (China) are bifacially worked and are made of quartz and quartzite river cobbles from this area</w:t>
-      </w:r>
-      <w:r>
-        <w:t xml:space="preserve"> </w:t>
-      </w:r>
-      <w:r>
-        <w:t xml:space="preserve">(Lycett and Bae 2010)</w:t>
-      </w:r>
-      <w:r>
-        <w:t xml:space="preserve">.</w:t>
-      </w:r>
-    </w:p>
-    <w:p>
-      <w:pPr>
-        <w:pStyle w:val="BodyText"/>
-      </w:pPr>
-      <w:r>
-        <w:t xml:space="preserve">Whilst colonizing East Asia, early modern humans encountered barriers such as mountain ranges, river deltas, oceans and deserts that provide a range of resources (e.g. water, food, shelter)</w:t>
-      </w:r>
-      <w:r>
-        <w:t xml:space="preserve"> </w:t>
-      </w:r>
-      <w:r>
-        <w:t xml:space="preserve">(Lycett and Bae 2010)</w:t>
-      </w:r>
-      <w:r>
-        <w:t xml:space="preserve">. However, the environment during the Middle Pleistocene was challenging in terms of changing climatic conditions and accompanying biogeographic transitions</w:t>
-      </w:r>
-      <w:r>
-        <w:t xml:space="preserve"> </w:t>
-      </w:r>
-      <w:r>
-        <w:t xml:space="preserve">(Bar-Yosef and Belfer-Cohen 2001; Field and Lahr 2005; Lycett and Bae 2010; Schick 1994)</w:t>
-      </w:r>
-      <w:r>
-        <w:t xml:space="preserve">.</w:t>
-      </w:r>
-      <w:r>
-        <w:t xml:space="preserve"> </w:t>
-      </w:r>
-      <w:r>
-        <w:t xml:space="preserve">Based on GIS analyses, Field &amp; Lahr</w:t>
-      </w:r>
-      <w:r>
-        <w:t xml:space="preserve"> </w:t>
-      </w:r>
-      <w:r>
-        <w:t xml:space="preserve">(2005)</w:t>
-      </w:r>
-      <w:r>
-        <w:t xml:space="preserve"> </w:t>
-      </w:r>
-      <w:r>
-        <w:t xml:space="preserve">and Field et al.</w:t>
-      </w:r>
-      <w:r>
-        <w:t xml:space="preserve"> </w:t>
-      </w:r>
-      <w:r>
-        <w:t xml:space="preserve">(2007)</w:t>
-      </w:r>
-      <w:r>
-        <w:t xml:space="preserve"> </w:t>
-      </w:r>
-      <w:r>
-        <w:t xml:space="preserve">identified possible routes from Africa leading eastwards along the coasts to Asia and eventually via the Sunda Shelf to Australia. This “Southern Dispersal Route” is dated to around 75-60ka</w:t>
-      </w:r>
-      <w:r>
-        <w:t xml:space="preserve"> </w:t>
-      </w:r>
-      <w:r>
-        <w:t xml:space="preserve">(Field and Lahr 2005; Field, Petraglia, and Lahr 2007; Clarkson, Jones, and Harris 2012; Macaulay et al. 2005; Marwick 2009)</w:t>
-      </w:r>
-      <w:r>
-        <w:t xml:space="preserve"> </w:t>
-      </w:r>
-      <w:r>
-        <w:t xml:space="preserve">matching with some Middle Pleistocene archaeological sites in Africa, India (e.g. Borra, the Kokan Complex and the Hiran Valley) and SE Asia adjacent to coastal regions dated to 56-69ka. A dispersal along the coasts and rivers seems reasonable because they provide sufficient resources. However, these first temporary settlements would not necessarily leave behind an archaeological record due to the rising sea level and the subsequent flooding of the Sunda shelf because of environmental changes</w:t>
-      </w:r>
-      <w:r>
-        <w:t xml:space="preserve"> </w:t>
-      </w:r>
-      <w:r>
-        <w:t xml:space="preserve">(Marwick 2009)</w:t>
-      </w:r>
-      <w:r>
-        <w:t xml:space="preserve">.</w:t>
-      </w:r>
-    </w:p>
-    <w:p>
-      <w:pPr>
-        <w:pStyle w:val="BodyText"/>
-      </w:pPr>
-      <w:r>
-        <w:t xml:space="preserve">Recently, the model of demographic and social transmission has been proposed as a possible explanation for the diverse development of technologies in E/SE Asia and W/SW Asia. The concept is based on the assumption that a certain effective population size is essential for developing traditions and technologies to be passed on to further generations</w:t>
-      </w:r>
-      <w:r>
-        <w:t xml:space="preserve"> </w:t>
-      </w:r>
-      <w:r>
-        <w:t xml:space="preserve">(Lycett and Bae 2010; Lycett and Norton 2010; Lycett 2007b)</w:t>
-      </w:r>
-      <w:r>
-        <w:t xml:space="preserve">. Given the colonization of the whole of East Asia and the distance to Africa decreasing the population size, the population density may have been too low to maintain or establish more complex tool making techniques</w:t>
-      </w:r>
-      <w:r>
-        <w:t xml:space="preserve"> </w:t>
-      </w:r>
-      <w:r>
-        <w:t xml:space="preserve">(Lycett and Norton 2010; Lycett 2007b; Dennell 2014)</w:t>
-      </w:r>
-      <w:r>
-        <w:t xml:space="preserve">.</w:t>
-      </w:r>
-    </w:p>
-    <w:p>
-      <w:pPr>
-        <w:pStyle w:val="BodyText"/>
-      </w:pPr>
-      <w:r>
-        <w:t xml:space="preserve">Dennell is one of the more recent critics of the concept of the Movius Line describing Movius' views as “backwards”, “ancient” and “eurocentric”</w:t>
-      </w:r>
-      <w:r>
-        <w:t xml:space="preserve"> </w:t>
-      </w:r>
-      <w:r>
-        <w:t xml:space="preserve">(Dennell 2016)</w:t>
-      </w:r>
-      <w:r>
-        <w:t xml:space="preserve">. The drawing of a line to mark differences in stone tool production between SE and SW/W Asia neglects the variety and complexity of lithic assemblages on either side of the line, leaving East Asia in a minor position in human evolution</w:t>
-      </w:r>
-      <w:r>
-        <w:t xml:space="preserve"> </w:t>
-      </w:r>
-      <w:r>
-        <w:t xml:space="preserve">(Dennell 2014; Dennell 2016)</w:t>
-      </w:r>
-      <w:r>
-        <w:t xml:space="preserve">. According to Dennell, none of the material found by Movius and his colleagues has a stratigraphic context and they failed to identify a sequence of four terraces along the Irrawaddy River from the Middle to Upper Pleistocene. Furthermore, because of the finding context, connections to other Middle Pleistocene Acheulean assemblages in Southwest Asia are difficult to demonstrate</w:t>
-      </w:r>
-      <w:r>
-        <w:t xml:space="preserve"> </w:t>
-      </w:r>
-      <w:r>
-        <w:t xml:space="preserve">(Dennell 2016; Dennell 2014)</w:t>
-      </w:r>
-      <w:r>
-        <w:t xml:space="preserve">.</w:t>
-      </w:r>
-    </w:p>
-    <w:p>
-      <w:pPr>
-        <w:pStyle w:val="Heading2"/>
-      </w:pPr>
-      <w:bookmarkStart w:id="27" w:name="survey-data"/>
-      <w:bookmarkEnd w:id="27"/>
-      <w:r>
-        <w:t xml:space="preserve">Survey data</w:t>
-      </w:r>
-    </w:p>
-    <w:p>
-      <w:pPr>
-        <w:pStyle w:val="Heading3"/>
-      </w:pPr>
-      <w:bookmarkStart w:id="28" w:name="landscape-observations"/>
-      <w:bookmarkEnd w:id="28"/>
-      <w:r>
-        <w:t xml:space="preserve">Landscape observations</w:t>
-      </w:r>
-    </w:p>
-    <w:p>
-      <w:pPr>
-        <w:pStyle w:val="FirstParagraph"/>
-      </w:pPr>
-      <w:r>
-        <w:t xml:space="preserve">The landscape in the Lower Irrawaddy region is characterized by river terraces that are heavily incised. The uppermost terrace T1 is only sparsely preserved with one relict hill where the Chinthaungma monastery sits 70 m above the river level. Thick red gravel layers with a reddish-brown silty sand matrix overly the bedrock.</w:t>
-      </w:r>
-    </w:p>
-    <w:p>
-      <w:pPr>
-        <w:pStyle w:val="BodyText"/>
-      </w:pPr>
-      <w:r>
-        <w:t xml:space="preserve">Terrace 2 (T2) can be distinguished by the scarcity of vegetation compared to the lower terrace 3 (T3). Probably due to the very thin or absent soil layer on top pf the bedrock, only grass, shrubs and some scattered trees grow on T2. The terrain is severely incised and has a lot of gently rolling gullies and valleys.</w:t>
-      </w:r>
-    </w:p>
-    <w:p>
-      <w:pPr>
-        <w:pStyle w:val="BodyText"/>
-      </w:pPr>
-      <w:r>
-        <w:t xml:space="preserve">On T3, the vegetation is more prominent and there are fewer incisions. The red gravel layer is not as dominant as in T1, whereas the soil layer seems to be more pronounced. There are some filled fields and a golf course that was created in 1947 for the local oil workers. Because of its lower location, the gravels may be colluvial redposits from T1, although it could be an alluvial terrace.</w:t>
-      </w:r>
-    </w:p>
-    <w:p>
-      <w:pPr>
-        <w:pStyle w:val="BodyText"/>
-      </w:pPr>
-      <w:r>
-        <w:t xml:space="preserve">According to Movius, two more terraces can be spotted from the river. After an intensive inspection, terrace 4 (T4) may be a cliff close to the river (base at 46 m) with a slight elevation compared to the river (41 m). In contrast to the other terraces, the red gravel layer is absent on T4. However, the bedrock is overlain by coarse gravels in a reddish brown sandy silt matrix (5 cm) that is followed by a reddish brown fine grained sandy silt with occasional small gravel clasts, as well as small carbonate modules.</w:t>
-      </w:r>
-    </w:p>
-    <w:p>
-      <w:pPr>
-        <w:pStyle w:val="BodyText"/>
-      </w:pPr>
-      <w:r>
-        <w:t xml:space="preserve">In general, the cuttings consist of 4 layers and a thin soil profile of about 5 cm. The uppermost layer is made from brownish red poorly sorted gravel that contains medium to well-rounded cobbles and pebbles. The slightly silty sandy matrix contains an increasing amount of gravel towards the top. The cobbles are weathered and the larger ones are made from fossil wood. There is no bedding, sorting or imbrication visible. Fine roots penetrate the profile throughout. The lower contact with the following layer is moderately sharp. The gravel layer is followed by a brownish red silty sand that is well rounded with no obvious bedding. There occasional lighter patches that could indicate decayed pebbles. The contact with the next layer is fairly sharp. Between the bedrock and the red sand layer there is angular weathered bedrock intertwined with a dark band, possibly either a weathered palaeosurface or a weathered intrusion of host rock. The bedrock itself is medium to fine-grained light grey and brown red sand including some silt. The red band could be filling from above. A few isolated roots are visible.</w:t>
+        <w:t xml:space="preserve">summary of formation</w:t>
       </w:r>
     </w:p>
     <w:p>
       <w:pPr>
         <w:pStyle w:val="Compact"/>
         <w:numPr>
-          <w:numId w:val="1002"/>
+          <w:numId w:val="1001"/>
           <w:ilvl w:val="0"/>
         </w:numPr>
       </w:pPr>
       <w:r>
-        <w:t xml:space="preserve">descriptions of existing cuttings that we visited</w:t>
-      </w:r>
-    </w:p>
-    <w:p>
-      <w:pPr>
-        <w:pStyle w:val="Compact"/>
-        <w:numPr>
-          <w:numId w:val="1002"/>
-          <w:ilvl w:val="0"/>
-        </w:numPr>
-      </w:pPr>
-      <w:r>
-        <w:t xml:space="preserve">GPS data from transect</w:t>
-      </w:r>
-    </w:p>
-    <w:p>
-      <w:pPr>
-        <w:pStyle w:val="Compact"/>
-        <w:numPr>
-          <w:numId w:val="1002"/>
-          <w:ilvl w:val="0"/>
-        </w:numPr>
-      </w:pPr>
-      <w:r>
-        <w:t xml:space="preserve">surface finds of artefacts by KK</w:t>
+        <w:t xml:space="preserve">implications for age of the archaeological deposit</w:t>
       </w:r>
     </w:p>
     <w:p>
       <w:pPr>
         <w:pStyle w:val="Heading2"/>
       </w:pPr>
-      <w:bookmarkStart w:id="29" w:name="formation-of-the-terraces-and-archaeological-contexts"/>
-      <w:bookmarkEnd w:id="29"/>
-      <w:r>
-        <w:t xml:space="preserve">Formation of the terraces and archaeological contexts</w:t>
-      </w:r>
-    </w:p>
-    <w:p>
-      <w:pPr>
-        <w:pStyle w:val="Compact"/>
-        <w:numPr>
-          <w:numId w:val="1003"/>
-          <w:ilvl w:val="0"/>
-        </w:numPr>
-      </w:pPr>
-      <w:r>
-        <w:t xml:space="preserve">summary of formation</w:t>
-      </w:r>
-    </w:p>
-    <w:p>
-      <w:pPr>
-        <w:pStyle w:val="Compact"/>
-        <w:numPr>
-          <w:numId w:val="1003"/>
-          <w:ilvl w:val="0"/>
-        </w:numPr>
-      </w:pPr>
-      <w:r>
-        <w:t xml:space="preserve">implications for age of the archaeological deposit</w:t>
-      </w:r>
-    </w:p>
-    <w:p>
-      <w:pPr>
-        <w:pStyle w:val="Heading2"/>
-      </w:pPr>
-      <w:bookmarkStart w:id="30" w:name="conclusion"/>
-      <w:bookmarkEnd w:id="30"/>
+      <w:bookmarkStart w:id="31" w:name="conclusion"/>
+      <w:bookmarkEnd w:id="31"/>
       <w:r>
         <w:t xml:space="preserve">Conclusion</w:t>
       </w:r>
@@ -1088,7 +1150,7 @@
       <w:r>
         <w:t xml:space="preserve"> </w:t>
       </w:r>
-      <w:hyperlink r:id="rId31">
+      <w:hyperlink r:id="rId32">
         <w:r>
           <w:rPr>
             <w:rStyle w:val="Hyperlink"/>
@@ -2171,8 +2233,8 @@
       <w:pPr>
         <w:pStyle w:val="Heading2"/>
       </w:pPr>
-      <w:bookmarkStart w:id="32" w:name="including-plots"/>
-      <w:bookmarkEnd w:id="32"/>
+      <w:bookmarkStart w:id="33" w:name="including-plots"/>
+      <w:bookmarkEnd w:id="33"/>
       <w:r>
         <w:t xml:space="preserve">Including Plots</w:t>
       </w:r>
@@ -2205,7 +2267,7 @@
                     </pic:cNvPicPr>
                   </pic:nvPicPr>
                   <pic:blipFill>
-                    <a:blip r:embed="rId33"/>
+                    <a:blip r:embed="rId34"/>
                     <a:stretch>
                       <a:fillRect/>
                     </a:stretch>
@@ -2287,8 +2349,8 @@
       <w:pPr>
         <w:pStyle w:val="Heading2"/>
       </w:pPr>
-      <w:bookmarkStart w:id="34" w:name="citations-and-references"/>
-      <w:bookmarkEnd w:id="34"/>
+      <w:bookmarkStart w:id="35" w:name="citations-and-references"/>
+      <w:bookmarkEnd w:id="35"/>
       <w:r>
         <w:t xml:space="preserve">Citations and References</w:t>
       </w:r>
@@ -2389,7 +2451,7 @@
       <w:r>
         <w:t xml:space="preserve"> </w:t>
       </w:r>
-      <w:hyperlink r:id="rId35">
+      <w:hyperlink r:id="rId36">
         <w:r>
           <w:rPr>
             <w:rStyle w:val="Hyperlink"/>
@@ -2402,8 +2464,8 @@
       <w:pPr>
         <w:pStyle w:val="Heading2"/>
       </w:pPr>
-      <w:bookmarkStart w:id="36" w:name="colophon"/>
-      <w:bookmarkEnd w:id="36"/>
+      <w:bookmarkStart w:id="37" w:name="colophon"/>
+      <w:bookmarkEnd w:id="37"/>
       <w:r>
         <w:t xml:space="preserve">Colophon</w:t>
       </w:r>
@@ -2413,7 +2475,7 @@
         <w:pStyle w:val="FirstParagraph"/>
       </w:pPr>
       <w:r>
-        <w:t xml:space="preserve">This report was generated on 2016-10-18 18:08:43 using the following computational environment and dependencies:</w:t>
+        <w:t xml:space="preserve">This report was generated on 2016-10-21 09:48:43 using the following computational environment and dependencies:</w:t>
       </w:r>
     </w:p>
     <w:p>
@@ -4786,8 +4848,8 @@
       <w:pPr>
         <w:pStyle w:val="Heading2"/>
       </w:pPr>
-      <w:bookmarkStart w:id="37" w:name="references"/>
-      <w:bookmarkEnd w:id="37"/>
+      <w:bookmarkStart w:id="38" w:name="references"/>
+      <w:bookmarkEnd w:id="38"/>
       <w:r>
         <w:t xml:space="preserve">References</w:t>
       </w:r>
@@ -5126,7 +5188,7 @@
       <w:r>
         <w:t xml:space="preserve"> </w:t>
       </w:r>
-      <w:hyperlink r:id="rId38">
+      <w:hyperlink r:id="rId39">
         <w:r>
           <w:rPr>
             <w:rStyle w:val="Hyperlink"/>
@@ -5679,7 +5741,7 @@
     </w:lvl>
   </w:abstractNum>
   <w:abstractNum w:abstractNumId="990">
-    <w:nsid w:val="36a98edf"/>
+    <w:nsid w:val="c5696566"/>
     <w:multiLevelType w:val="multilevel"/>
     <w:lvl w:ilvl="0">
       <w:numFmt w:val="bullet"/>
@@ -5760,7 +5822,7 @@
     </w:lvl>
   </w:abstractNum>
   <w:abstractNum w:abstractNumId="991">
-    <w:nsid w:val="842cb670"/>
+    <w:nsid w:val="8f189431"/>
     <w:multiLevelType w:val="multilevel"/>
     <w:lvl w:ilvl="0">
       <w:numFmt w:val="bullet"/>
@@ -5847,12 +5909,6 @@
     <w:abstractNumId w:val="990"/>
   </w:num>
   <w:num w:numId="1001">
-    <w:abstractNumId w:val="991"/>
-  </w:num>
-  <w:num w:numId="1002">
-    <w:abstractNumId w:val="991"/>
-  </w:num>
-  <w:num w:numId="1003">
     <w:abstractNumId w:val="991"/>
   </w:num>
 </w:numbering>

</xml_diff>

<commit_message>
inserted picture of landscape
</commit_message>
<xml_diff>
--- a/analysis/paper/paper.docx
+++ b/analysis/paper/paper.docx
@@ -1030,6 +1030,61 @@
     </w:p>
     <w:p>
       <w:pPr>
+        <w:pStyle w:val="FigureWithCaption"/>
+      </w:pPr>
+      <w:r>
+        <w:drawing>
+          <wp:inline>
+            <wp:extent cx="5334000" cy="4000499"/>
+            <wp:effectExtent b="0" l="0" r="0" t="0"/>
+            <wp:docPr descr="Landscape around the middle part of the Irrawaddy River near Chauk. View from the Chinthaungma monastery towards the west side of the river." id="1" name="Picture"/>
+            <a:graphic>
+              <a:graphicData uri="http://schemas.openxmlformats.org/drawingml/2006/picture">
+                <pic:pic>
+                  <pic:nvPicPr>
+                    <pic:cNvPr descr="C:/Users/Maria/Documents/PhD%20Wollongong/Myanmar/Chauk/chaukgeomorph/P6200093.JPG" id="0" name="Picture"/>
+                    <pic:cNvPicPr>
+                      <a:picLocks noChangeArrowheads="1" noChangeAspect="1"/>
+                    </pic:cNvPicPr>
+                  </pic:nvPicPr>
+                  <pic:blipFill>
+                    <a:blip r:embed="rId28"/>
+                    <a:stretch>
+                      <a:fillRect/>
+                    </a:stretch>
+                  </pic:blipFill>
+                  <pic:spPr bwMode="auto">
+                    <a:xfrm>
+                      <a:off x="0" y="0"/>
+                      <a:ext cx="5334000" cy="4000499"/>
+                    </a:xfrm>
+                    <a:prstGeom prst="rect">
+                      <a:avLst/>
+                    </a:prstGeom>
+                    <a:noFill/>
+                    <a:ln w="9525">
+                      <a:noFill/>
+                      <a:headEnd/>
+                      <a:tailEnd/>
+                    </a:ln>
+                  </pic:spPr>
+                </pic:pic>
+              </a:graphicData>
+            </a:graphic>
+          </wp:inline>
+        </w:drawing>
+      </w:r>
+    </w:p>
+    <w:p>
+      <w:pPr>
+        <w:pStyle w:val="ImageCaption"/>
+      </w:pPr>
+      <w:r>
+        <w:t xml:space="preserve">Landscape around the middle part of the Irrawaddy River near Chauk. View from the Chinthaungma monastery towards the west side of the river.</w:t>
+      </w:r>
+    </w:p>
+    <w:p>
+      <w:pPr>
         <w:pStyle w:val="BodyText"/>
       </w:pPr>
       <w:r>
@@ -1080,8 +1135,8 @@
       <w:pPr>
         <w:pStyle w:val="Heading2"/>
       </w:pPr>
-      <w:bookmarkStart w:id="28" w:name="survey-data"/>
-      <w:bookmarkEnd w:id="28"/>
+      <w:bookmarkStart w:id="29" w:name="survey-data"/>
+      <w:bookmarkEnd w:id="29"/>
       <w:r>
         <w:t xml:space="preserve">Survey data</w:t>
       </w:r>
@@ -1090,8 +1145,8 @@
       <w:pPr>
         <w:pStyle w:val="Heading2"/>
       </w:pPr>
-      <w:bookmarkStart w:id="29" w:name="surface-finds-of-stone-artefacts"/>
-      <w:bookmarkEnd w:id="29"/>
+      <w:bookmarkStart w:id="30" w:name="surface-finds-of-stone-artefacts"/>
+      <w:bookmarkEnd w:id="30"/>
       <w:r>
         <w:t xml:space="preserve">Surface finds of stone artefacts</w:t>
       </w:r>
@@ -1100,8 +1155,8 @@
       <w:pPr>
         <w:pStyle w:val="Heading2"/>
       </w:pPr>
-      <w:bookmarkStart w:id="30" w:name="formation-of-the-terraces-and-archaeological-contexts"/>
-      <w:bookmarkEnd w:id="30"/>
+      <w:bookmarkStart w:id="31" w:name="formation-of-the-terraces-and-archaeological-contexts"/>
+      <w:bookmarkEnd w:id="31"/>
       <w:r>
         <w:t xml:space="preserve">Formation of the terraces and archaeological contexts</w:t>
       </w:r>
@@ -1134,8 +1189,8 @@
       <w:pPr>
         <w:pStyle w:val="Heading2"/>
       </w:pPr>
-      <w:bookmarkStart w:id="31" w:name="conclusion"/>
-      <w:bookmarkEnd w:id="31"/>
+      <w:bookmarkStart w:id="32" w:name="conclusion"/>
+      <w:bookmarkEnd w:id="32"/>
       <w:r>
         <w:t xml:space="preserve">Conclusion</w:t>
       </w:r>
@@ -1150,7 +1205,7 @@
       <w:r>
         <w:t xml:space="preserve"> </w:t>
       </w:r>
-      <w:hyperlink r:id="rId32">
+      <w:hyperlink r:id="rId33">
         <w:r>
           <w:rPr>
             <w:rStyle w:val="Hyperlink"/>
@@ -2233,8 +2288,8 @@
       <w:pPr>
         <w:pStyle w:val="Heading2"/>
       </w:pPr>
-      <w:bookmarkStart w:id="33" w:name="including-plots"/>
-      <w:bookmarkEnd w:id="33"/>
+      <w:bookmarkStart w:id="34" w:name="including-plots"/>
+      <w:bookmarkEnd w:id="34"/>
       <w:r>
         <w:t xml:space="preserve">Including Plots</w:t>
       </w:r>
@@ -2267,7 +2322,7 @@
                     </pic:cNvPicPr>
                   </pic:nvPicPr>
                   <pic:blipFill>
-                    <a:blip r:embed="rId34"/>
+                    <a:blip r:embed="rId35"/>
                     <a:stretch>
                       <a:fillRect/>
                     </a:stretch>
@@ -2349,8 +2404,8 @@
       <w:pPr>
         <w:pStyle w:val="Heading2"/>
       </w:pPr>
-      <w:bookmarkStart w:id="35" w:name="citations-and-references"/>
-      <w:bookmarkEnd w:id="35"/>
+      <w:bookmarkStart w:id="36" w:name="citations-and-references"/>
+      <w:bookmarkEnd w:id="36"/>
       <w:r>
         <w:t xml:space="preserve">Citations and References</w:t>
       </w:r>
@@ -2451,7 +2506,7 @@
       <w:r>
         <w:t xml:space="preserve"> </w:t>
       </w:r>
-      <w:hyperlink r:id="rId36">
+      <w:hyperlink r:id="rId37">
         <w:r>
           <w:rPr>
             <w:rStyle w:val="Hyperlink"/>
@@ -2464,8 +2519,8 @@
       <w:pPr>
         <w:pStyle w:val="Heading2"/>
       </w:pPr>
-      <w:bookmarkStart w:id="37" w:name="colophon"/>
-      <w:bookmarkEnd w:id="37"/>
+      <w:bookmarkStart w:id="38" w:name="colophon"/>
+      <w:bookmarkEnd w:id="38"/>
       <w:r>
         <w:t xml:space="preserve">Colophon</w:t>
       </w:r>
@@ -2475,7 +2530,7 @@
         <w:pStyle w:val="FirstParagraph"/>
       </w:pPr>
       <w:r>
-        <w:t xml:space="preserve">This report was generated on 2016-10-21 09:48:43 using the following computational environment and dependencies:</w:t>
+        <w:t xml:space="preserve">This report was generated on 2016-10-21 11:28:19 using the following computational environment and dependencies:</w:t>
       </w:r>
     </w:p>
     <w:p>
@@ -4848,8 +4903,8 @@
       <w:pPr>
         <w:pStyle w:val="Heading2"/>
       </w:pPr>
-      <w:bookmarkStart w:id="38" w:name="references"/>
-      <w:bookmarkEnd w:id="38"/>
+      <w:bookmarkStart w:id="39" w:name="references"/>
+      <w:bookmarkEnd w:id="39"/>
       <w:r>
         <w:t xml:space="preserve">References</w:t>
       </w:r>
@@ -5188,7 +5243,7 @@
       <w:r>
         <w:t xml:space="preserve"> </w:t>
       </w:r>
-      <w:hyperlink r:id="rId39">
+      <w:hyperlink r:id="rId40">
         <w:r>
           <w:rPr>
             <w:rStyle w:val="Hyperlink"/>
@@ -5741,7 +5796,7 @@
     </w:lvl>
   </w:abstractNum>
   <w:abstractNum w:abstractNumId="990">
-    <w:nsid w:val="c5696566"/>
+    <w:nsid w:val="c2e06eac"/>
     <w:multiLevelType w:val="multilevel"/>
     <w:lvl w:ilvl="0">
       <w:numFmt w:val="bullet"/>
@@ -5822,7 +5877,7 @@
     </w:lvl>
   </w:abstractNum>
   <w:abstractNum w:abstractNumId="991">
-    <w:nsid w:val="8f189431"/>
+    <w:nsid w:val="47d27b9b"/>
     <w:multiLevelType w:val="multilevel"/>
     <w:lvl w:ilvl="0">
       <w:numFmt w:val="bullet"/>

</xml_diff>